<commit_message>
uploading docs from google drive
</commit_message>
<xml_diff>
--- a/doc/CS673_SPPP_team3.docx
+++ b/doc/CS673_SPPP_team3.docx
@@ -48,7 +48,7 @@
             <wp:extent cx="657225" cy="657225"/>
             <wp:effectExtent b="0" l="0" r="0" t="0"/>
             <wp:wrapNone/>
-            <wp:docPr id="3" name="image1.png"/>
+            <wp:docPr id="4" name="image1.png"/>
             <a:graphic>
               <a:graphicData uri="http://schemas.openxmlformats.org/drawingml/2006/picture">
                 <pic:pic>
@@ -498,7 +498,7 @@
                 <w:szCs w:val="24"/>
                 <w:rtl w:val="0"/>
               </w:rPr>
-              <w:t xml:space="preserve">Team Lead &amp; Requirements Lead</w:t>
+              <w:t xml:space="preserve">Team Lead</w:t>
             </w:r>
           </w:p>
         </w:tc>
@@ -588,7 +588,7 @@
                 <w:u w:val="single"/>
                 <w:rtl w:val="0"/>
               </w:rPr>
-              <w:t xml:space="preserve">9/8/2024</w:t>
+              <w:t xml:space="preserve">9/23/2024</w:t>
             </w:r>
           </w:p>
         </w:tc>
@@ -765,7 +765,7 @@
                 <w:u w:val="single"/>
                 <w:rtl w:val="0"/>
               </w:rPr>
-              <w:t xml:space="preserve">9/8/2024</w:t>
+              <w:t xml:space="preserve">9/23/2024</w:t>
             </w:r>
           </w:p>
         </w:tc>
@@ -942,7 +942,7 @@
                 <w:u w:val="single"/>
                 <w:rtl w:val="0"/>
               </w:rPr>
-              <w:t xml:space="preserve">9/8/2024</w:t>
+              <w:t xml:space="preserve">9/23/2024</w:t>
             </w:r>
           </w:p>
         </w:tc>
@@ -1119,7 +1119,7 @@
                 <w:u w:val="single"/>
                 <w:rtl w:val="0"/>
               </w:rPr>
-              <w:t xml:space="preserve">9/8/2024</w:t>
+              <w:t xml:space="preserve">9/23/2024</w:t>
             </w:r>
           </w:p>
         </w:tc>
@@ -1296,7 +1296,184 @@
                 <w:u w:val="single"/>
                 <w:rtl w:val="0"/>
               </w:rPr>
-              <w:t xml:space="preserve">9/8/2024</w:t>
+              <w:t xml:space="preserve">9/23/2024</w:t>
+            </w:r>
+          </w:p>
+        </w:tc>
+      </w:tr>
+      <w:tr>
+        <w:trPr>
+          <w:cantSplit w:val="0"/>
+          <w:tblHeader w:val="0"/>
+        </w:trPr>
+        <w:tc>
+          <w:tcPr>
+            <w:shd w:fill="auto" w:val="clear"/>
+            <w:tcMar>
+              <w:top w:w="0.0" w:type="dxa"/>
+              <w:left w:w="40.0" w:type="dxa"/>
+              <w:bottom w:w="0.0" w:type="dxa"/>
+              <w:right w:w="40.0" w:type="dxa"/>
+            </w:tcMar>
+            <w:vAlign w:val="bottom"/>
+          </w:tcPr>
+          <w:p>
+            <w:pPr>
+              <w:keepNext w:val="0"/>
+              <w:keepLines w:val="0"/>
+              <w:widowControl w:val="0"/>
+              <w:pBdr>
+                <w:top w:space="0" w:sz="0" w:val="nil"/>
+                <w:left w:space="0" w:sz="0" w:val="nil"/>
+                <w:bottom w:space="0" w:sz="0" w:val="nil"/>
+                <w:right w:space="0" w:sz="0" w:val="nil"/>
+                <w:between w:space="0" w:sz="0" w:val="nil"/>
+              </w:pBdr>
+              <w:shd w:fill="auto" w:val="clear"/>
+              <w:spacing w:line="240" w:lineRule="auto"/>
+              <w:rPr>
+                <w:sz w:val="24"/>
+                <w:szCs w:val="24"/>
+              </w:rPr>
+            </w:pPr>
+            <w:r>
+              <w:rPr>
+                <w:sz w:val="24"/>
+                <w:szCs w:val="24"/>
+                <w:rtl w:val="0"/>
+              </w:rPr>
+              <w:t xml:space="preserve">Kenny Light</w:t>
+            </w:r>
+          </w:p>
+        </w:tc>
+        <w:tc>
+          <w:tcPr>
+            <w:shd w:fill="auto" w:val="clear"/>
+            <w:tcMar>
+              <w:top w:w="100.0" w:type="dxa"/>
+              <w:left w:w="100.0" w:type="dxa"/>
+              <w:bottom w:w="100.0" w:type="dxa"/>
+              <w:right w:w="100.0" w:type="dxa"/>
+            </w:tcMar>
+            <w:vAlign w:val="top"/>
+          </w:tcPr>
+          <w:p>
+            <w:pPr>
+              <w:keepNext w:val="0"/>
+              <w:keepLines w:val="0"/>
+              <w:widowControl w:val="0"/>
+              <w:pBdr>
+                <w:top w:space="0" w:sz="0" w:val="nil"/>
+                <w:left w:space="0" w:sz="0" w:val="nil"/>
+                <w:bottom w:space="0" w:sz="0" w:val="nil"/>
+                <w:right w:space="0" w:sz="0" w:val="nil"/>
+                <w:between w:space="0" w:sz="0" w:val="nil"/>
+              </w:pBdr>
+              <w:shd w:fill="auto" w:val="clear"/>
+              <w:spacing w:after="0" w:before="0" w:line="240" w:lineRule="auto"/>
+              <w:ind w:left="0" w:firstLine="0"/>
+              <w:rPr>
+                <w:sz w:val="24"/>
+                <w:szCs w:val="24"/>
+              </w:rPr>
+            </w:pPr>
+            <w:r>
+              <w:rPr>
+                <w:sz w:val="24"/>
+                <w:szCs w:val="24"/>
+                <w:rtl w:val="0"/>
+              </w:rPr>
+              <w:t xml:space="preserve">Requirements </w:t>
+            </w:r>
+          </w:p>
+        </w:tc>
+        <w:tc>
+          <w:tcPr>
+            <w:shd w:fill="auto" w:val="clear"/>
+            <w:tcMar>
+              <w:top w:w="100.0" w:type="dxa"/>
+              <w:left w:w="100.0" w:type="dxa"/>
+              <w:bottom w:w="100.0" w:type="dxa"/>
+              <w:right w:w="100.0" w:type="dxa"/>
+            </w:tcMar>
+            <w:vAlign w:val="top"/>
+          </w:tcPr>
+          <w:p>
+            <w:pPr>
+              <w:keepNext w:val="0"/>
+              <w:keepLines w:val="0"/>
+              <w:widowControl w:val="0"/>
+              <w:pBdr>
+                <w:top w:space="0" w:sz="0" w:val="nil"/>
+                <w:left w:space="0" w:sz="0" w:val="nil"/>
+                <w:bottom w:space="0" w:sz="0" w:val="nil"/>
+                <w:right w:space="0" w:sz="0" w:val="nil"/>
+                <w:between w:space="0" w:sz="0" w:val="nil"/>
+              </w:pBdr>
+              <w:shd w:fill="auto" w:val="clear"/>
+              <w:spacing w:after="0" w:before="0" w:line="240" w:lineRule="auto"/>
+              <w:ind w:left="0" w:firstLine="0"/>
+              <w:rPr>
+                <w:b w:val="1"/>
+                <w:i w:val="1"/>
+                <w:sz w:val="24"/>
+                <w:szCs w:val="24"/>
+                <w:u w:val="single"/>
+              </w:rPr>
+            </w:pPr>
+            <w:r>
+              <w:rPr>
+                <w:b w:val="1"/>
+                <w:i w:val="1"/>
+                <w:sz w:val="24"/>
+                <w:szCs w:val="24"/>
+                <w:u w:val="single"/>
+                <w:rtl w:val="0"/>
+              </w:rPr>
+              <w:t xml:space="preserve">Kenny Light</w:t>
+            </w:r>
+          </w:p>
+        </w:tc>
+        <w:tc>
+          <w:tcPr>
+            <w:shd w:fill="auto" w:val="clear"/>
+            <w:tcMar>
+              <w:top w:w="100.0" w:type="dxa"/>
+              <w:left w:w="100.0" w:type="dxa"/>
+              <w:bottom w:w="100.0" w:type="dxa"/>
+              <w:right w:w="100.0" w:type="dxa"/>
+            </w:tcMar>
+            <w:vAlign w:val="top"/>
+          </w:tcPr>
+          <w:p>
+            <w:pPr>
+              <w:keepNext w:val="0"/>
+              <w:keepLines w:val="0"/>
+              <w:widowControl w:val="0"/>
+              <w:pBdr>
+                <w:top w:space="0" w:sz="0" w:val="nil"/>
+                <w:left w:space="0" w:sz="0" w:val="nil"/>
+                <w:bottom w:space="0" w:sz="0" w:val="nil"/>
+                <w:right w:space="0" w:sz="0" w:val="nil"/>
+                <w:between w:space="0" w:sz="0" w:val="nil"/>
+              </w:pBdr>
+              <w:shd w:fill="auto" w:val="clear"/>
+              <w:spacing w:after="0" w:before="0" w:line="240" w:lineRule="auto"/>
+              <w:ind w:left="0" w:firstLine="0"/>
+              <w:rPr>
+                <w:sz w:val="24"/>
+                <w:szCs w:val="24"/>
+                <w:u w:val="single"/>
+              </w:rPr>
+            </w:pPr>
+            <w:r>
+              <w:rPr>
+                <w:sz w:val="24"/>
+                <w:szCs w:val="24"/>
+                <w:u w:val="single"/>
+                <w:rtl w:val="0"/>
+              </w:rPr>
+              <w:t xml:space="preserve">9/23/2024</w:t>
             </w:r>
           </w:p>
         </w:tc>
@@ -1389,7 +1566,7 @@
     <w:tbl>
       <w:tblPr>
         <w:tblStyle w:val="Table2"/>
-        <w:tblW w:w="9360.0" w:type="dxa"/>
+        <w:tblW w:w="9690.0" w:type="dxa"/>
         <w:jc w:val="left"/>
         <w:tblBorders>
           <w:top w:color="000000" w:space="0" w:sz="8" w:val="single"/>
@@ -1404,15 +1581,15 @@
       </w:tblPr>
       <w:tblGrid>
         <w:gridCol w:w="1485"/>
-        <w:gridCol w:w="3990"/>
-        <w:gridCol w:w="1770"/>
-        <w:gridCol w:w="2115"/>
+        <w:gridCol w:w="1875"/>
+        <w:gridCol w:w="1695"/>
+        <w:gridCol w:w="4635"/>
         <w:tblGridChange w:id="0">
           <w:tblGrid>
             <w:gridCol w:w="1485"/>
-            <w:gridCol w:w="3990"/>
-            <w:gridCol w:w="1770"/>
-            <w:gridCol w:w="2115"/>
+            <w:gridCol w:w="1875"/>
+            <w:gridCol w:w="1695"/>
+            <w:gridCol w:w="4635"/>
           </w:tblGrid>
         </w:tblGridChange>
       </w:tblGrid>
@@ -1804,16 +1981,17 @@
               <w:spacing w:after="0" w:before="0" w:line="240" w:lineRule="auto"/>
               <w:ind w:left="0" w:firstLine="0"/>
               <w:rPr>
-                <w:b w:val="1"/>
                 <w:sz w:val="24"/>
                 <w:szCs w:val="24"/>
-                <w:u w:val="single"/>
               </w:rPr>
             </w:pPr>
             <w:r>
               <w:rPr>
+                <w:sz w:val="24"/>
+                <w:szCs w:val="24"/>
                 <w:rtl w:val="0"/>
               </w:rPr>
+              <w:t xml:space="preserve">1</w:t>
             </w:r>
           </w:p>
         </w:tc>
@@ -1844,16 +2022,17 @@
               <w:spacing w:after="0" w:before="0" w:line="240" w:lineRule="auto"/>
               <w:ind w:left="0" w:firstLine="0"/>
               <w:rPr>
-                <w:b w:val="1"/>
                 <w:sz w:val="24"/>
                 <w:szCs w:val="24"/>
-                <w:u w:val="single"/>
               </w:rPr>
             </w:pPr>
             <w:r>
               <w:rPr>
+                <w:sz w:val="24"/>
+                <w:szCs w:val="24"/>
                 <w:rtl w:val="0"/>
               </w:rPr>
+              <w:t xml:space="preserve">Amanda Yee</w:t>
             </w:r>
           </w:p>
         </w:tc>
@@ -1884,16 +2063,17 @@
               <w:spacing w:after="0" w:before="0" w:line="240" w:lineRule="auto"/>
               <w:ind w:left="0" w:firstLine="0"/>
               <w:rPr>
-                <w:b w:val="1"/>
                 <w:sz w:val="24"/>
                 <w:szCs w:val="24"/>
-                <w:u w:val="single"/>
               </w:rPr>
             </w:pPr>
             <w:r>
               <w:rPr>
+                <w:sz w:val="24"/>
+                <w:szCs w:val="24"/>
                 <w:rtl w:val="0"/>
               </w:rPr>
+              <w:t xml:space="preserve">9/21/2024</w:t>
             </w:r>
           </w:p>
         </w:tc>
@@ -1924,16 +2104,17 @@
               <w:spacing w:after="0" w:before="0" w:line="240" w:lineRule="auto"/>
               <w:ind w:left="0" w:firstLine="0"/>
               <w:rPr>
-                <w:b w:val="1"/>
                 <w:sz w:val="24"/>
                 <w:szCs w:val="24"/>
-                <w:u w:val="single"/>
               </w:rPr>
             </w:pPr>
             <w:r>
               <w:rPr>
+                <w:sz w:val="24"/>
+                <w:szCs w:val="24"/>
                 <w:rtl w:val="0"/>
               </w:rPr>
+              <w:t xml:space="preserve">Updated ‘Functional Requirements’ based on Samantha’s feedback</w:t>
             </w:r>
           </w:p>
         </w:tc>
@@ -1971,19 +2152,24 @@
               <w:ind w:left="0" w:right="0" w:firstLine="0"/>
               <w:jc w:val="left"/>
               <w:rPr>
-                <w:rFonts w:ascii="Arial" w:cs="Arial" w:eastAsia="Arial" w:hAnsi="Arial"/>
-                <w:b w:val="1"/>
                 <w:i w:val="0"/>
                 <w:smallCaps w:val="0"/>
                 <w:strike w:val="0"/>
                 <w:color w:val="000000"/>
                 <w:sz w:val="24"/>
                 <w:szCs w:val="24"/>
-                <w:u w:val="single"/>
                 <w:shd w:fill="auto" w:val="clear"/>
                 <w:vertAlign w:val="baseline"/>
               </w:rPr>
             </w:pPr>
+            <w:r>
+              <w:rPr>
+                <w:sz w:val="24"/>
+                <w:szCs w:val="24"/>
+                <w:rtl w:val="0"/>
+              </w:rPr>
+              <w:t xml:space="preserve">1</w:t>
+            </w:r>
             <w:r>
               <w:rPr>
                 <w:rtl w:val="0"/>
@@ -2019,19 +2205,24 @@
               <w:ind w:left="0" w:right="0" w:firstLine="0"/>
               <w:jc w:val="left"/>
               <w:rPr>
-                <w:rFonts w:ascii="Arial" w:cs="Arial" w:eastAsia="Arial" w:hAnsi="Arial"/>
-                <w:b w:val="1"/>
                 <w:i w:val="0"/>
                 <w:smallCaps w:val="0"/>
                 <w:strike w:val="0"/>
                 <w:color w:val="000000"/>
                 <w:sz w:val="24"/>
                 <w:szCs w:val="24"/>
-                <w:u w:val="single"/>
                 <w:shd w:fill="auto" w:val="clear"/>
                 <w:vertAlign w:val="baseline"/>
               </w:rPr>
             </w:pPr>
+            <w:r>
+              <w:rPr>
+                <w:sz w:val="24"/>
+                <w:szCs w:val="24"/>
+                <w:rtl w:val="0"/>
+              </w:rPr>
+              <w:t xml:space="preserve">Edward Lee</w:t>
+            </w:r>
             <w:r>
               <w:rPr>
                 <w:rtl w:val="0"/>
@@ -2067,19 +2258,24 @@
               <w:ind w:left="0" w:right="0" w:firstLine="0"/>
               <w:jc w:val="left"/>
               <w:rPr>
-                <w:rFonts w:ascii="Arial" w:cs="Arial" w:eastAsia="Arial" w:hAnsi="Arial"/>
-                <w:b w:val="1"/>
                 <w:i w:val="0"/>
                 <w:smallCaps w:val="0"/>
                 <w:strike w:val="0"/>
                 <w:color w:val="000000"/>
                 <w:sz w:val="24"/>
                 <w:szCs w:val="24"/>
-                <w:u w:val="single"/>
                 <w:shd w:fill="auto" w:val="clear"/>
                 <w:vertAlign w:val="baseline"/>
               </w:rPr>
             </w:pPr>
+            <w:r>
+              <w:rPr>
+                <w:sz w:val="24"/>
+                <w:szCs w:val="24"/>
+                <w:rtl w:val="0"/>
+              </w:rPr>
+              <w:t xml:space="preserve">9/23/2024</w:t>
+            </w:r>
             <w:r>
               <w:rPr>
                 <w:rtl w:val="0"/>
@@ -2115,19 +2311,24 @@
               <w:ind w:left="0" w:right="0" w:firstLine="0"/>
               <w:jc w:val="left"/>
               <w:rPr>
-                <w:rFonts w:ascii="Arial" w:cs="Arial" w:eastAsia="Arial" w:hAnsi="Arial"/>
-                <w:b w:val="1"/>
                 <w:i w:val="0"/>
                 <w:smallCaps w:val="0"/>
                 <w:strike w:val="0"/>
                 <w:color w:val="000000"/>
                 <w:sz w:val="24"/>
                 <w:szCs w:val="24"/>
-                <w:u w:val="single"/>
                 <w:shd w:fill="auto" w:val="clear"/>
                 <w:vertAlign w:val="baseline"/>
               </w:rPr>
             </w:pPr>
+            <w:r>
+              <w:rPr>
+                <w:sz w:val="24"/>
+                <w:szCs w:val="24"/>
+                <w:rtl w:val="0"/>
+              </w:rPr>
+              <w:t xml:space="preserve">Update to officially decide on Heroku</w:t>
+            </w:r>
             <w:r>
               <w:rPr>
                 <w:rtl w:val="0"/>
@@ -3210,7 +3411,7 @@
         <w:widowControl w:val="0"/>
         <w:numPr>
           <w:ilvl w:val="0"/>
-          <w:numId w:val="2"/>
+          <w:numId w:val="10"/>
         </w:numPr>
         <w:pBdr>
           <w:top w:space="0" w:sz="0" w:val="nil"/>
@@ -3281,7 +3482,7 @@
         <w:pageBreakBefore w:val="0"/>
         <w:numPr>
           <w:ilvl w:val="0"/>
-          <w:numId w:val="6"/>
+          <w:numId w:val="3"/>
         </w:numPr>
         <w:ind w:left="1440" w:hanging="360"/>
         <w:rPr/>
@@ -3327,7 +3528,7 @@
       <w:pPr>
         <w:numPr>
           <w:ilvl w:val="0"/>
-          <w:numId w:val="4"/>
+          <w:numId w:val="1"/>
         </w:numPr>
         <w:ind w:left="1440" w:hanging="360"/>
         <w:rPr>
@@ -3338,19 +3539,7 @@
         <w:rPr>
           <w:rtl w:val="0"/>
         </w:rPr>
-        <w:t xml:space="preserve">There is a growing awareness of the importance of taking care of your health and wellness. </w:t>
-      </w:r>
-      <w:r>
-        <w:rPr>
-          <w:rtl w:val="0"/>
-        </w:rPr>
-        <w:t xml:space="preserve">It can be easy to lose track of our own diet, exercise, and wellness routines when life gets busy. </w:t>
-      </w:r>
-      <w:r>
-        <w:rPr>
-          <w:rtl w:val="0"/>
-        </w:rPr>
-        <w:t xml:space="preserve">This project seeks to provide a straightforward and user-friendly system that helps users stay accountable, motivated and on track.</w:t>
+        <w:t xml:space="preserve">There is a growing awareness of the importance of taking care of your health and wellness. It can be easy to lose track of our own diet, exercise, and wellness routines when life gets busy. This project seeks to provide a straightforward and user-friendly system that helps users stay accountable, motivated and on track.</w:t>
       </w:r>
       <w:r>
         <w:rPr>
@@ -3393,7 +3582,7 @@
         <w:pageBreakBefore w:val="0"/>
         <w:numPr>
           <w:ilvl w:val="0"/>
-          <w:numId w:val="5"/>
+          <w:numId w:val="2"/>
         </w:numPr>
         <w:ind w:left="1440" w:hanging="360"/>
         <w:rPr/>
@@ -3410,7 +3599,7 @@
         <w:pageBreakBefore w:val="0"/>
         <w:numPr>
           <w:ilvl w:val="0"/>
-          <w:numId w:val="5"/>
+          <w:numId w:val="2"/>
         </w:numPr>
         <w:ind w:left="1440" w:hanging="360"/>
         <w:rPr/>
@@ -3456,7 +3645,7 @@
       <w:pPr>
         <w:numPr>
           <w:ilvl w:val="0"/>
-          <w:numId w:val="10"/>
+          <w:numId w:val="4"/>
         </w:numPr>
         <w:ind w:left="1440" w:hanging="360"/>
         <w:rPr>
@@ -3511,7 +3700,7 @@
         <w:pageBreakBefore w:val="0"/>
         <w:numPr>
           <w:ilvl w:val="0"/>
-          <w:numId w:val="11"/>
+          <w:numId w:val="6"/>
         </w:numPr>
         <w:ind w:left="1440" w:hanging="360"/>
         <w:rPr/>
@@ -3535,7 +3724,7 @@
         <w:pageBreakBefore w:val="0"/>
         <w:numPr>
           <w:ilvl w:val="0"/>
-          <w:numId w:val="11"/>
+          <w:numId w:val="6"/>
         </w:numPr>
         <w:ind w:left="1440" w:hanging="360"/>
         <w:rPr/>
@@ -3559,7 +3748,7 @@
         <w:pageBreakBefore w:val="0"/>
         <w:numPr>
           <w:ilvl w:val="0"/>
-          <w:numId w:val="11"/>
+          <w:numId w:val="6"/>
         </w:numPr>
         <w:ind w:left="1440" w:hanging="360"/>
         <w:rPr/>
@@ -3575,7 +3764,7 @@
         <w:rPr>
           <w:rtl w:val="0"/>
         </w:rPr>
-        <w:t xml:space="preserve">Tentatively Heroku free version</w:t>
+        <w:t xml:space="preserve">Heroku</w:t>
       </w:r>
     </w:p>
     <w:p>
@@ -3583,7 +3772,7 @@
         <w:pageBreakBefore w:val="0"/>
         <w:numPr>
           <w:ilvl w:val="0"/>
-          <w:numId w:val="11"/>
+          <w:numId w:val="6"/>
         </w:numPr>
         <w:ind w:left="1440" w:hanging="360"/>
         <w:rPr/>
@@ -3607,7 +3796,7 @@
         <w:pageBreakBefore w:val="0"/>
         <w:numPr>
           <w:ilvl w:val="0"/>
-          <w:numId w:val="11"/>
+          <w:numId w:val="6"/>
         </w:numPr>
         <w:ind w:left="1440" w:hanging="360"/>
         <w:rPr/>
@@ -3635,7 +3824,7 @@
         <w:widowControl w:val="0"/>
         <w:numPr>
           <w:ilvl w:val="0"/>
-          <w:numId w:val="2"/>
+          <w:numId w:val="10"/>
         </w:numPr>
         <w:pBdr>
           <w:top w:space="0" w:sz="0" w:val="nil"/>
@@ -3696,7 +3885,7 @@
         <w:widowControl w:val="0"/>
         <w:numPr>
           <w:ilvl w:val="0"/>
-          <w:numId w:val="7"/>
+          <w:numId w:val="5"/>
         </w:numPr>
         <w:ind w:left="1440" w:hanging="360"/>
         <w:rPr>
@@ -3716,7 +3905,7 @@
         <w:widowControl w:val="0"/>
         <w:numPr>
           <w:ilvl w:val="1"/>
-          <w:numId w:val="7"/>
+          <w:numId w:val="5"/>
         </w:numPr>
         <w:ind w:left="2160" w:hanging="360"/>
         <w:rPr>
@@ -3728,6 +3917,11 @@
           <w:rtl w:val="0"/>
         </w:rPr>
         <w:t xml:space="preserve">There are many existing health and wellness apps currently in the market. A lot of these apps, like MyFitnessPal, have a lot of functionality which can sometimes feel overwhelming due to excessive features. This project will focus on simplicity and ease of use while still providing essential functionality, and we can use existing apps to get ideas of features to incorporate.</w:t>
+      </w:r>
+      <w:r>
+        <w:rPr>
+          <w:rtl w:val="0"/>
+        </w:rPr>
       </w:r>
     </w:p>
     <w:p>
@@ -3736,7 +3930,7 @@
         <w:widowControl w:val="0"/>
         <w:numPr>
           <w:ilvl w:val="0"/>
-          <w:numId w:val="7"/>
+          <w:numId w:val="5"/>
         </w:numPr>
         <w:ind w:left="1440" w:hanging="360"/>
         <w:rPr>
@@ -3757,7 +3951,7 @@
         <w:widowControl w:val="0"/>
         <w:numPr>
           <w:ilvl w:val="1"/>
-          <w:numId w:val="7"/>
+          <w:numId w:val="5"/>
         </w:numPr>
         <w:ind w:left="2160" w:hanging="360"/>
         <w:rPr/>
@@ -3775,7 +3969,7 @@
         <w:widowControl w:val="0"/>
         <w:numPr>
           <w:ilvl w:val="0"/>
-          <w:numId w:val="7"/>
+          <w:numId w:val="5"/>
         </w:numPr>
         <w:ind w:left="1440" w:hanging="360"/>
         <w:rPr>
@@ -3796,7 +3990,7 @@
         <w:widowControl w:val="0"/>
         <w:numPr>
           <w:ilvl w:val="1"/>
-          <w:numId w:val="7"/>
+          <w:numId w:val="5"/>
         </w:numPr>
         <w:ind w:left="2160" w:hanging="360"/>
         <w:rPr/>
@@ -3817,7 +4011,7 @@
         <w:widowControl w:val="0"/>
         <w:numPr>
           <w:ilvl w:val="0"/>
-          <w:numId w:val="2"/>
+          <w:numId w:val="10"/>
         </w:numPr>
         <w:pBdr>
           <w:top w:space="0" w:sz="0" w:val="nil"/>
@@ -3837,11 +4031,6 @@
           <w:rtl w:val="0"/>
         </w:rPr>
         <w:t xml:space="preserve">Proposed High level Requirements</w:t>
-      </w:r>
-      <w:r>
-        <w:rPr>
-          <w:rtl w:val="0"/>
-        </w:rPr>
       </w:r>
     </w:p>
     <w:p>
@@ -3892,20 +4081,16 @@
         </w:rPr>
         <w:t xml:space="preserve"> </w:t>
       </w:r>
-      <w:r>
-        <w:rPr>
-          <w:rtl w:val="0"/>
-        </w:rPr>
-      </w:r>
     </w:p>
     <w:p>
       <w:pPr>
         <w:numPr>
           <w:ilvl w:val="1"/>
-          <w:numId w:val="2"/>
+          <w:numId w:val="10"/>
         </w:numPr>
         <w:spacing w:line="276" w:lineRule="auto"/>
         <w:ind w:left="1440" w:hanging="360"/>
+        <w:rPr/>
       </w:pPr>
       <w:r>
         <w:rPr>
@@ -3926,10 +4111,11 @@
       <w:pPr>
         <w:numPr>
           <w:ilvl w:val="2"/>
-          <w:numId w:val="2"/>
+          <w:numId w:val="10"/>
         </w:numPr>
         <w:spacing w:line="276" w:lineRule="auto"/>
         <w:ind w:left="2160" w:hanging="360"/>
+        <w:rPr/>
       </w:pPr>
       <w:r>
         <w:rPr>
@@ -3962,7 +4148,7 @@
       <w:pPr>
         <w:numPr>
           <w:ilvl w:val="0"/>
-          <w:numId w:val="8"/>
+          <w:numId w:val="7"/>
         </w:numPr>
         <w:spacing w:line="276" w:lineRule="auto"/>
         <w:ind w:left="2880" w:hanging="360"/>
@@ -3976,12 +4162,17 @@
         </w:rPr>
         <w:t xml:space="preserve">Login</w:t>
       </w:r>
+      <w:r>
+        <w:rPr>
+          <w:rtl w:val="0"/>
+        </w:rPr>
+      </w:r>
     </w:p>
     <w:p>
       <w:pPr>
         <w:numPr>
           <w:ilvl w:val="1"/>
-          <w:numId w:val="8"/>
+          <w:numId w:val="7"/>
         </w:numPr>
         <w:spacing w:line="276" w:lineRule="auto"/>
         <w:ind w:left="3600" w:hanging="360"/>
@@ -3995,12 +4186,17 @@
         </w:rPr>
         <w:t xml:space="preserve">Parent feature: Manage Profile</w:t>
       </w:r>
+      <w:r>
+        <w:rPr>
+          <w:rtl w:val="0"/>
+        </w:rPr>
+      </w:r>
     </w:p>
     <w:p>
       <w:pPr>
         <w:numPr>
           <w:ilvl w:val="1"/>
-          <w:numId w:val="8"/>
+          <w:numId w:val="7"/>
         </w:numPr>
         <w:spacing w:line="276" w:lineRule="auto"/>
         <w:ind w:left="3600" w:hanging="360"/>
@@ -4012,14 +4208,19 @@
         <w:rPr>
           <w:rtl w:val="0"/>
         </w:rPr>
-        <w:t xml:space="preserve">Description: As a user, I want to log in so that my data is visible only to me and the people who I want it to be visible to.</w:t>
+        <w:t xml:space="preserve">Description: As a user, I want to log in so that my data is visible only to me.</w:t>
+      </w:r>
+      <w:r>
+        <w:rPr>
+          <w:rtl w:val="0"/>
+        </w:rPr>
       </w:r>
     </w:p>
     <w:p>
       <w:pPr>
         <w:numPr>
           <w:ilvl w:val="1"/>
-          <w:numId w:val="8"/>
+          <w:numId w:val="7"/>
         </w:numPr>
         <w:spacing w:line="276" w:lineRule="auto"/>
         <w:ind w:left="3600" w:hanging="360"/>
@@ -4033,15 +4234,21 @@
         </w:rPr>
         <w:t xml:space="preserve">Hours: 8</w:t>
       </w:r>
+      <w:r>
+        <w:rPr>
+          <w:rtl w:val="0"/>
+        </w:rPr>
+      </w:r>
     </w:p>
     <w:p>
       <w:pPr>
         <w:numPr>
           <w:ilvl w:val="1"/>
-          <w:numId w:val="8"/>
+          <w:numId w:val="7"/>
         </w:numPr>
         <w:spacing w:line="276" w:lineRule="auto"/>
         <w:ind w:left="3600" w:hanging="360"/>
+        <w:rPr/>
       </w:pPr>
       <w:r>
         <w:rPr>
@@ -4054,7 +4261,7 @@
       <w:pPr>
         <w:numPr>
           <w:ilvl w:val="0"/>
-          <w:numId w:val="8"/>
+          <w:numId w:val="7"/>
         </w:numPr>
         <w:spacing w:line="276" w:lineRule="auto"/>
         <w:ind w:left="2880" w:hanging="360"/>
@@ -4068,15 +4275,21 @@
         </w:rPr>
         <w:t xml:space="preserve">Create Profile</w:t>
       </w:r>
+      <w:r>
+        <w:rPr>
+          <w:rtl w:val="0"/>
+        </w:rPr>
+      </w:r>
     </w:p>
     <w:p>
       <w:pPr>
         <w:numPr>
           <w:ilvl w:val="1"/>
-          <w:numId w:val="8"/>
+          <w:numId w:val="7"/>
         </w:numPr>
         <w:spacing w:line="276" w:lineRule="auto"/>
         <w:ind w:left="3600" w:hanging="360"/>
+        <w:rPr/>
       </w:pPr>
       <w:r>
         <w:rPr>
@@ -4089,10 +4302,11 @@
       <w:pPr>
         <w:numPr>
           <w:ilvl w:val="1"/>
-          <w:numId w:val="8"/>
+          <w:numId w:val="7"/>
         </w:numPr>
         <w:spacing w:line="276" w:lineRule="auto"/>
         <w:ind w:left="3600" w:hanging="360"/>
+        <w:rPr/>
       </w:pPr>
       <w:r>
         <w:rPr>
@@ -4105,10 +4319,11 @@
       <w:pPr>
         <w:numPr>
           <w:ilvl w:val="1"/>
-          <w:numId w:val="8"/>
+          <w:numId w:val="7"/>
         </w:numPr>
         <w:spacing w:line="276" w:lineRule="auto"/>
         <w:ind w:left="3600" w:hanging="360"/>
+        <w:rPr/>
       </w:pPr>
       <w:r>
         <w:rPr>
@@ -4121,10 +4336,11 @@
       <w:pPr>
         <w:numPr>
           <w:ilvl w:val="1"/>
-          <w:numId w:val="8"/>
+          <w:numId w:val="7"/>
         </w:numPr>
         <w:spacing w:line="276" w:lineRule="auto"/>
         <w:ind w:left="3600" w:hanging="360"/>
+        <w:rPr/>
       </w:pPr>
       <w:r>
         <w:rPr>
@@ -4132,17 +4348,12 @@
         </w:rPr>
         <w:t xml:space="preserve">Planned Iteration: 1</w:t>
       </w:r>
-      <w:r>
-        <w:rPr>
-          <w:rtl w:val="0"/>
-        </w:rPr>
-      </w:r>
     </w:p>
     <w:p>
       <w:pPr>
         <w:numPr>
           <w:ilvl w:val="0"/>
-          <w:numId w:val="8"/>
+          <w:numId w:val="7"/>
         </w:numPr>
         <w:spacing w:line="276" w:lineRule="auto"/>
         <w:ind w:left="2880" w:hanging="360"/>
@@ -4154,17 +4365,23 @@
         <w:rPr>
           <w:rtl w:val="0"/>
         </w:rPr>
-        <w:t xml:space="preserve">Edit Profile</w:t>
+        <w:t xml:space="preserve">Edit Profile </w:t>
+      </w:r>
+      <w:r>
+        <w:rPr>
+          <w:rtl w:val="0"/>
+        </w:rPr>
       </w:r>
     </w:p>
     <w:p>
       <w:pPr>
         <w:numPr>
           <w:ilvl w:val="1"/>
-          <w:numId w:val="8"/>
+          <w:numId w:val="7"/>
         </w:numPr>
         <w:spacing w:line="276" w:lineRule="auto"/>
         <w:ind w:left="3600" w:hanging="360"/>
+        <w:rPr/>
       </w:pPr>
       <w:r>
         <w:rPr>
@@ -4177,26 +4394,34 @@
       <w:pPr>
         <w:numPr>
           <w:ilvl w:val="1"/>
-          <w:numId w:val="8"/>
+          <w:numId w:val="7"/>
         </w:numPr>
         <w:spacing w:line="276" w:lineRule="auto"/>
         <w:ind w:left="3600" w:hanging="360"/>
-      </w:pPr>
-      <w:r>
-        <w:rPr>
-          <w:rtl w:val="0"/>
-        </w:rPr>
-        <w:t xml:space="preserve">Description: As a user, I want to edit my profile to update my login credentials as needed and to capture changes in my life—such as weight, or preferences.</w:t>
+        <w:rPr/>
+      </w:pPr>
+      <w:r>
+        <w:rPr>
+          <w:rtl w:val="0"/>
+        </w:rPr>
+        <w:t xml:space="preserve">Description: As a user, I want to edit my profile to update any details (e.g. name, email) </w:t>
+      </w:r>
+      <w:r>
+        <w:rPr>
+          <w:rtl w:val="0"/>
+        </w:rPr>
+        <w:t xml:space="preserve">so that it reflects my current information.</w:t>
       </w:r>
     </w:p>
     <w:p>
       <w:pPr>
         <w:numPr>
           <w:ilvl w:val="1"/>
-          <w:numId w:val="8"/>
+          <w:numId w:val="7"/>
         </w:numPr>
         <w:spacing w:line="276" w:lineRule="auto"/>
         <w:ind w:left="3600" w:hanging="360"/>
+        <w:rPr/>
       </w:pPr>
       <w:r>
         <w:rPr>
@@ -4209,10 +4434,11 @@
       <w:pPr>
         <w:numPr>
           <w:ilvl w:val="1"/>
-          <w:numId w:val="8"/>
+          <w:numId w:val="7"/>
         </w:numPr>
         <w:spacing w:line="276" w:lineRule="auto"/>
         <w:ind w:left="3600" w:hanging="360"/>
+        <w:rPr/>
       </w:pPr>
       <w:r>
         <w:rPr>
@@ -4225,7 +4451,7 @@
       <w:pPr>
         <w:numPr>
           <w:ilvl w:val="0"/>
-          <w:numId w:val="8"/>
+          <w:numId w:val="7"/>
         </w:numPr>
         <w:spacing w:line="276" w:lineRule="auto"/>
         <w:ind w:left="2880" w:hanging="360"/>
@@ -4239,15 +4465,21 @@
         </w:rPr>
         <w:t xml:space="preserve">Goal Form</w:t>
       </w:r>
+      <w:r>
+        <w:rPr>
+          <w:rtl w:val="0"/>
+        </w:rPr>
+      </w:r>
     </w:p>
     <w:p>
       <w:pPr>
         <w:numPr>
           <w:ilvl w:val="1"/>
-          <w:numId w:val="8"/>
+          <w:numId w:val="7"/>
         </w:numPr>
         <w:spacing w:line="276" w:lineRule="auto"/>
         <w:ind w:left="3600" w:hanging="360"/>
+        <w:rPr/>
       </w:pPr>
       <w:r>
         <w:rPr>
@@ -4260,10 +4492,11 @@
       <w:pPr>
         <w:numPr>
           <w:ilvl w:val="1"/>
-          <w:numId w:val="8"/>
+          <w:numId w:val="7"/>
         </w:numPr>
         <w:spacing w:line="276" w:lineRule="auto"/>
         <w:ind w:left="3600" w:hanging="360"/>
+        <w:rPr/>
       </w:pPr>
       <w:r>
         <w:rPr>
@@ -4276,10 +4509,11 @@
       <w:pPr>
         <w:numPr>
           <w:ilvl w:val="1"/>
-          <w:numId w:val="8"/>
+          <w:numId w:val="7"/>
         </w:numPr>
         <w:spacing w:line="276" w:lineRule="auto"/>
         <w:ind w:left="3600" w:hanging="360"/>
+        <w:rPr/>
       </w:pPr>
       <w:r>
         <w:rPr>
@@ -4292,10 +4526,11 @@
       <w:pPr>
         <w:numPr>
           <w:ilvl w:val="1"/>
-          <w:numId w:val="8"/>
+          <w:numId w:val="7"/>
         </w:numPr>
         <w:spacing w:line="276" w:lineRule="auto"/>
         <w:ind w:left="3600" w:hanging="360"/>
+        <w:rPr/>
       </w:pPr>
       <w:r>
         <w:rPr>
@@ -4308,7 +4543,7 @@
       <w:pPr>
         <w:numPr>
           <w:ilvl w:val="0"/>
-          <w:numId w:val="8"/>
+          <w:numId w:val="7"/>
         </w:numPr>
         <w:spacing w:line="276" w:lineRule="auto"/>
         <w:ind w:left="2880" w:hanging="360"/>
@@ -4322,15 +4557,21 @@
         </w:rPr>
         <w:t xml:space="preserve">Edit Goals</w:t>
       </w:r>
+      <w:r>
+        <w:rPr>
+          <w:rtl w:val="0"/>
+        </w:rPr>
+      </w:r>
     </w:p>
     <w:p>
       <w:pPr>
         <w:numPr>
           <w:ilvl w:val="1"/>
-          <w:numId w:val="8"/>
+          <w:numId w:val="7"/>
         </w:numPr>
         <w:spacing w:line="276" w:lineRule="auto"/>
         <w:ind w:left="3600" w:hanging="360"/>
+        <w:rPr/>
       </w:pPr>
       <w:r>
         <w:rPr>
@@ -4343,10 +4584,11 @@
       <w:pPr>
         <w:numPr>
           <w:ilvl w:val="1"/>
-          <w:numId w:val="8"/>
+          <w:numId w:val="7"/>
         </w:numPr>
         <w:spacing w:line="276" w:lineRule="auto"/>
         <w:ind w:left="3600" w:hanging="360"/>
+        <w:rPr/>
       </w:pPr>
       <w:r>
         <w:rPr>
@@ -4359,10 +4601,11 @@
       <w:pPr>
         <w:numPr>
           <w:ilvl w:val="1"/>
-          <w:numId w:val="8"/>
+          <w:numId w:val="7"/>
         </w:numPr>
         <w:spacing w:line="276" w:lineRule="auto"/>
         <w:ind w:left="3600" w:hanging="360"/>
+        <w:rPr/>
       </w:pPr>
       <w:r>
         <w:rPr>
@@ -4375,10 +4618,11 @@
       <w:pPr>
         <w:numPr>
           <w:ilvl w:val="1"/>
-          <w:numId w:val="8"/>
+          <w:numId w:val="7"/>
         </w:numPr>
         <w:spacing w:line="276" w:lineRule="auto"/>
         <w:ind w:left="3600" w:hanging="360"/>
+        <w:rPr/>
       </w:pPr>
       <w:r>
         <w:rPr>
@@ -4391,7 +4635,7 @@
       <w:pPr>
         <w:numPr>
           <w:ilvl w:val="0"/>
-          <w:numId w:val="8"/>
+          <w:numId w:val="7"/>
         </w:numPr>
         <w:spacing w:line="276" w:lineRule="auto"/>
         <w:ind w:left="2880" w:hanging="360"/>
@@ -4405,15 +4649,21 @@
         </w:rPr>
         <w:t xml:space="preserve">Nutrition Form</w:t>
       </w:r>
+      <w:r>
+        <w:rPr>
+          <w:rtl w:val="0"/>
+        </w:rPr>
+      </w:r>
     </w:p>
     <w:p>
       <w:pPr>
         <w:numPr>
           <w:ilvl w:val="1"/>
-          <w:numId w:val="8"/>
+          <w:numId w:val="7"/>
         </w:numPr>
         <w:spacing w:line="276" w:lineRule="auto"/>
         <w:ind w:left="3600" w:hanging="360"/>
+        <w:rPr/>
       </w:pPr>
       <w:r>
         <w:rPr>
@@ -4426,10 +4676,11 @@
       <w:pPr>
         <w:numPr>
           <w:ilvl w:val="1"/>
-          <w:numId w:val="8"/>
+          <w:numId w:val="7"/>
         </w:numPr>
         <w:spacing w:line="276" w:lineRule="auto"/>
         <w:ind w:left="3600" w:hanging="360"/>
+        <w:rPr/>
       </w:pPr>
       <w:r>
         <w:rPr>
@@ -4442,10 +4693,11 @@
       <w:pPr>
         <w:numPr>
           <w:ilvl w:val="1"/>
-          <w:numId w:val="8"/>
+          <w:numId w:val="7"/>
         </w:numPr>
         <w:spacing w:line="276" w:lineRule="auto"/>
         <w:ind w:left="3600" w:hanging="360"/>
+        <w:rPr/>
       </w:pPr>
       <w:r>
         <w:rPr>
@@ -4458,10 +4710,11 @@
       <w:pPr>
         <w:numPr>
           <w:ilvl w:val="1"/>
-          <w:numId w:val="8"/>
+          <w:numId w:val="7"/>
         </w:numPr>
         <w:spacing w:line="276" w:lineRule="auto"/>
         <w:ind w:left="3600" w:hanging="360"/>
+        <w:rPr/>
       </w:pPr>
       <w:r>
         <w:rPr>
@@ -4474,7 +4727,7 @@
       <w:pPr>
         <w:numPr>
           <w:ilvl w:val="0"/>
-          <w:numId w:val="8"/>
+          <w:numId w:val="7"/>
         </w:numPr>
         <w:spacing w:line="276" w:lineRule="auto"/>
         <w:ind w:left="2880" w:hanging="360"/>
@@ -4488,15 +4741,21 @@
         </w:rPr>
         <w:t xml:space="preserve">Fitness Form</w:t>
       </w:r>
+      <w:r>
+        <w:rPr>
+          <w:rtl w:val="0"/>
+        </w:rPr>
+      </w:r>
     </w:p>
     <w:p>
       <w:pPr>
         <w:numPr>
           <w:ilvl w:val="1"/>
-          <w:numId w:val="8"/>
+          <w:numId w:val="7"/>
         </w:numPr>
         <w:spacing w:line="276" w:lineRule="auto"/>
         <w:ind w:left="3600" w:hanging="360"/>
+        <w:rPr/>
       </w:pPr>
       <w:r>
         <w:rPr>
@@ -4509,10 +4768,11 @@
       <w:pPr>
         <w:numPr>
           <w:ilvl w:val="1"/>
-          <w:numId w:val="8"/>
+          <w:numId w:val="7"/>
         </w:numPr>
         <w:spacing w:line="276" w:lineRule="auto"/>
         <w:ind w:left="3600" w:hanging="360"/>
+        <w:rPr/>
       </w:pPr>
       <w:r>
         <w:rPr>
@@ -4525,10 +4785,11 @@
       <w:pPr>
         <w:numPr>
           <w:ilvl w:val="1"/>
-          <w:numId w:val="8"/>
+          <w:numId w:val="7"/>
         </w:numPr>
         <w:spacing w:line="276" w:lineRule="auto"/>
         <w:ind w:left="3600" w:hanging="360"/>
+        <w:rPr/>
       </w:pPr>
       <w:r>
         <w:rPr>
@@ -4541,10 +4802,11 @@
       <w:pPr>
         <w:numPr>
           <w:ilvl w:val="1"/>
-          <w:numId w:val="8"/>
+          <w:numId w:val="7"/>
         </w:numPr>
         <w:spacing w:line="276" w:lineRule="auto"/>
         <w:ind w:left="3600" w:hanging="360"/>
+        <w:rPr/>
       </w:pPr>
       <w:r>
         <w:rPr>
@@ -4557,7 +4819,7 @@
       <w:pPr>
         <w:numPr>
           <w:ilvl w:val="0"/>
-          <w:numId w:val="8"/>
+          <w:numId w:val="7"/>
         </w:numPr>
         <w:spacing w:line="276" w:lineRule="auto"/>
         <w:ind w:left="2880" w:hanging="360"/>
@@ -4571,15 +4833,21 @@
         </w:rPr>
         <w:t xml:space="preserve">Edit Health Data</w:t>
       </w:r>
+      <w:r>
+        <w:rPr>
+          <w:rtl w:val="0"/>
+        </w:rPr>
+      </w:r>
     </w:p>
     <w:p>
       <w:pPr>
         <w:numPr>
           <w:ilvl w:val="1"/>
-          <w:numId w:val="8"/>
+          <w:numId w:val="7"/>
         </w:numPr>
         <w:spacing w:line="276" w:lineRule="auto"/>
         <w:ind w:left="3600" w:hanging="360"/>
+        <w:rPr/>
       </w:pPr>
       <w:r>
         <w:rPr>
@@ -4592,10 +4860,11 @@
       <w:pPr>
         <w:numPr>
           <w:ilvl w:val="1"/>
-          <w:numId w:val="8"/>
+          <w:numId w:val="7"/>
         </w:numPr>
         <w:spacing w:line="276" w:lineRule="auto"/>
         <w:ind w:left="3600" w:hanging="360"/>
+        <w:rPr/>
       </w:pPr>
       <w:r>
         <w:rPr>
@@ -4608,10 +4877,11 @@
       <w:pPr>
         <w:numPr>
           <w:ilvl w:val="1"/>
-          <w:numId w:val="8"/>
+          <w:numId w:val="7"/>
         </w:numPr>
         <w:spacing w:line="276" w:lineRule="auto"/>
         <w:ind w:left="3600" w:hanging="360"/>
+        <w:rPr/>
       </w:pPr>
       <w:r>
         <w:rPr>
@@ -4624,10 +4894,11 @@
       <w:pPr>
         <w:numPr>
           <w:ilvl w:val="1"/>
-          <w:numId w:val="8"/>
+          <w:numId w:val="7"/>
         </w:numPr>
         <w:spacing w:line="276" w:lineRule="auto"/>
         <w:ind w:left="3600" w:hanging="360"/>
+        <w:rPr/>
       </w:pPr>
       <w:r>
         <w:rPr>
@@ -4640,7 +4911,7 @@
       <w:pPr>
         <w:numPr>
           <w:ilvl w:val="0"/>
-          <w:numId w:val="8"/>
+          <w:numId w:val="7"/>
         </w:numPr>
         <w:spacing w:line="276" w:lineRule="auto"/>
         <w:ind w:left="2880" w:hanging="360"/>
@@ -4654,15 +4925,21 @@
         </w:rPr>
         <w:t xml:space="preserve">Goals Calendar</w:t>
       </w:r>
+      <w:r>
+        <w:rPr>
+          <w:rtl w:val="0"/>
+        </w:rPr>
+      </w:r>
     </w:p>
     <w:p>
       <w:pPr>
         <w:numPr>
           <w:ilvl w:val="1"/>
-          <w:numId w:val="8"/>
+          <w:numId w:val="7"/>
         </w:numPr>
         <w:spacing w:line="276" w:lineRule="auto"/>
         <w:ind w:left="3600" w:hanging="360"/>
+        <w:rPr/>
       </w:pPr>
       <w:r>
         <w:rPr>
@@ -4675,10 +4952,11 @@
       <w:pPr>
         <w:numPr>
           <w:ilvl w:val="1"/>
-          <w:numId w:val="8"/>
+          <w:numId w:val="7"/>
         </w:numPr>
         <w:spacing w:line="276" w:lineRule="auto"/>
         <w:ind w:left="3600" w:hanging="360"/>
+        <w:rPr/>
       </w:pPr>
       <w:r>
         <w:rPr>
@@ -4691,10 +4969,11 @@
       <w:pPr>
         <w:numPr>
           <w:ilvl w:val="1"/>
-          <w:numId w:val="8"/>
+          <w:numId w:val="7"/>
         </w:numPr>
         <w:spacing w:line="276" w:lineRule="auto"/>
         <w:ind w:left="3600" w:hanging="360"/>
+        <w:rPr/>
       </w:pPr>
       <w:r>
         <w:rPr>
@@ -4707,10 +4986,11 @@
       <w:pPr>
         <w:numPr>
           <w:ilvl w:val="1"/>
-          <w:numId w:val="8"/>
+          <w:numId w:val="7"/>
         </w:numPr>
         <w:spacing w:line="276" w:lineRule="auto"/>
         <w:ind w:left="3600" w:hanging="360"/>
+        <w:rPr/>
       </w:pPr>
       <w:r>
         <w:rPr>
@@ -4723,7 +5003,7 @@
       <w:pPr>
         <w:numPr>
           <w:ilvl w:val="0"/>
-          <w:numId w:val="8"/>
+          <w:numId w:val="7"/>
         </w:numPr>
         <w:spacing w:line="276" w:lineRule="auto"/>
         <w:ind w:left="2880" w:hanging="360"/>
@@ -4737,15 +5017,21 @@
         </w:rPr>
         <w:t xml:space="preserve">Time Series Dataviz with Trend Analysis</w:t>
       </w:r>
+      <w:r>
+        <w:rPr>
+          <w:rtl w:val="0"/>
+        </w:rPr>
+      </w:r>
     </w:p>
     <w:p>
       <w:pPr>
         <w:numPr>
           <w:ilvl w:val="1"/>
-          <w:numId w:val="8"/>
+          <w:numId w:val="7"/>
         </w:numPr>
         <w:spacing w:line="276" w:lineRule="auto"/>
         <w:ind w:left="3600" w:hanging="360"/>
+        <w:rPr/>
       </w:pPr>
       <w:r>
         <w:rPr>
@@ -4758,10 +5044,11 @@
       <w:pPr>
         <w:numPr>
           <w:ilvl w:val="1"/>
-          <w:numId w:val="8"/>
+          <w:numId w:val="7"/>
         </w:numPr>
         <w:spacing w:line="276" w:lineRule="auto"/>
         <w:ind w:left="3600" w:hanging="360"/>
+        <w:rPr/>
       </w:pPr>
       <w:r>
         <w:rPr>
@@ -4774,10 +5061,11 @@
       <w:pPr>
         <w:numPr>
           <w:ilvl w:val="1"/>
-          <w:numId w:val="8"/>
+          <w:numId w:val="7"/>
         </w:numPr>
         <w:spacing w:line="276" w:lineRule="auto"/>
         <w:ind w:left="3600" w:hanging="360"/>
+        <w:rPr/>
       </w:pPr>
       <w:r>
         <w:rPr>
@@ -4790,10 +5078,11 @@
       <w:pPr>
         <w:numPr>
           <w:ilvl w:val="1"/>
-          <w:numId w:val="8"/>
+          <w:numId w:val="7"/>
         </w:numPr>
         <w:spacing w:line="276" w:lineRule="auto"/>
         <w:ind w:left="3600" w:hanging="360"/>
+        <w:rPr/>
       </w:pPr>
       <w:r>
         <w:rPr>
@@ -4806,7 +5095,7 @@
       <w:pPr>
         <w:numPr>
           <w:ilvl w:val="0"/>
-          <w:numId w:val="8"/>
+          <w:numId w:val="7"/>
         </w:numPr>
         <w:spacing w:line="276" w:lineRule="auto"/>
         <w:ind w:left="2880" w:hanging="360"/>
@@ -4820,15 +5109,21 @@
         </w:rPr>
         <w:t xml:space="preserve">Search and Add Friends:</w:t>
       </w:r>
+      <w:r>
+        <w:rPr>
+          <w:rtl w:val="0"/>
+        </w:rPr>
+      </w:r>
     </w:p>
     <w:p>
       <w:pPr>
         <w:numPr>
           <w:ilvl w:val="1"/>
-          <w:numId w:val="8"/>
+          <w:numId w:val="7"/>
         </w:numPr>
         <w:spacing w:line="276" w:lineRule="auto"/>
         <w:ind w:left="3600" w:hanging="360"/>
+        <w:rPr/>
       </w:pPr>
       <w:r>
         <w:rPr>
@@ -4841,10 +5136,11 @@
       <w:pPr>
         <w:numPr>
           <w:ilvl w:val="1"/>
-          <w:numId w:val="8"/>
+          <w:numId w:val="7"/>
         </w:numPr>
         <w:spacing w:line="276" w:lineRule="auto"/>
         <w:ind w:left="3600" w:hanging="360"/>
+        <w:rPr/>
       </w:pPr>
       <w:r>
         <w:rPr>
@@ -4857,10 +5153,11 @@
       <w:pPr>
         <w:numPr>
           <w:ilvl w:val="1"/>
-          <w:numId w:val="8"/>
+          <w:numId w:val="7"/>
         </w:numPr>
         <w:spacing w:line="276" w:lineRule="auto"/>
         <w:ind w:left="3600" w:hanging="360"/>
+        <w:rPr/>
       </w:pPr>
       <w:r>
         <w:rPr>
@@ -4873,10 +5170,11 @@
       <w:pPr>
         <w:numPr>
           <w:ilvl w:val="1"/>
-          <w:numId w:val="8"/>
+          <w:numId w:val="7"/>
         </w:numPr>
         <w:spacing w:line="276" w:lineRule="auto"/>
         <w:ind w:left="3600" w:hanging="360"/>
+        <w:rPr/>
       </w:pPr>
       <w:r>
         <w:rPr>
@@ -4889,7 +5187,7 @@
       <w:pPr>
         <w:numPr>
           <w:ilvl w:val="0"/>
-          <w:numId w:val="8"/>
+          <w:numId w:val="7"/>
         </w:numPr>
         <w:spacing w:line="276" w:lineRule="auto"/>
         <w:ind w:left="2880" w:hanging="360"/>
@@ -4903,15 +5201,21 @@
         </w:rPr>
         <w:t xml:space="preserve">Notifications Receiver Panel</w:t>
       </w:r>
+      <w:r>
+        <w:rPr>
+          <w:rtl w:val="0"/>
+        </w:rPr>
+      </w:r>
     </w:p>
     <w:p>
       <w:pPr>
         <w:numPr>
           <w:ilvl w:val="1"/>
-          <w:numId w:val="8"/>
+          <w:numId w:val="7"/>
         </w:numPr>
         <w:spacing w:line="276" w:lineRule="auto"/>
         <w:ind w:left="3600" w:hanging="360"/>
+        <w:rPr/>
       </w:pPr>
       <w:r>
         <w:rPr>
@@ -4924,10 +5228,11 @@
       <w:pPr>
         <w:numPr>
           <w:ilvl w:val="1"/>
-          <w:numId w:val="8"/>
+          <w:numId w:val="7"/>
         </w:numPr>
         <w:spacing w:line="276" w:lineRule="auto"/>
         <w:ind w:left="3600" w:hanging="360"/>
+        <w:rPr/>
       </w:pPr>
       <w:r>
         <w:rPr>
@@ -4940,10 +5245,11 @@
       <w:pPr>
         <w:numPr>
           <w:ilvl w:val="1"/>
-          <w:numId w:val="8"/>
+          <w:numId w:val="7"/>
         </w:numPr>
         <w:spacing w:line="276" w:lineRule="auto"/>
         <w:ind w:left="3600" w:hanging="360"/>
+        <w:rPr/>
       </w:pPr>
       <w:r>
         <w:rPr>
@@ -4956,10 +5262,11 @@
       <w:pPr>
         <w:numPr>
           <w:ilvl w:val="1"/>
-          <w:numId w:val="8"/>
+          <w:numId w:val="7"/>
         </w:numPr>
         <w:spacing w:line="276" w:lineRule="auto"/>
         <w:ind w:left="3600" w:hanging="360"/>
+        <w:rPr/>
       </w:pPr>
       <w:r>
         <w:rPr>
@@ -4972,7 +5279,7 @@
       <w:pPr>
         <w:numPr>
           <w:ilvl w:val="0"/>
-          <w:numId w:val="8"/>
+          <w:numId w:val="7"/>
         </w:numPr>
         <w:spacing w:line="276" w:lineRule="auto"/>
         <w:ind w:left="2880" w:hanging="360"/>
@@ -4986,15 +5293,21 @@
         </w:rPr>
         <w:t xml:space="preserve">Streak Tracker Notifications</w:t>
       </w:r>
+      <w:r>
+        <w:rPr>
+          <w:rtl w:val="0"/>
+        </w:rPr>
+      </w:r>
     </w:p>
     <w:p>
       <w:pPr>
         <w:numPr>
           <w:ilvl w:val="1"/>
-          <w:numId w:val="8"/>
+          <w:numId w:val="7"/>
         </w:numPr>
         <w:spacing w:line="276" w:lineRule="auto"/>
         <w:ind w:left="3600" w:hanging="360"/>
+        <w:rPr/>
       </w:pPr>
       <w:r>
         <w:rPr>
@@ -5007,10 +5320,11 @@
       <w:pPr>
         <w:numPr>
           <w:ilvl w:val="1"/>
-          <w:numId w:val="8"/>
+          <w:numId w:val="7"/>
         </w:numPr>
         <w:spacing w:line="276" w:lineRule="auto"/>
         <w:ind w:left="3600" w:hanging="360"/>
+        <w:rPr/>
       </w:pPr>
       <w:r>
         <w:rPr>
@@ -5023,10 +5337,11 @@
       <w:pPr>
         <w:numPr>
           <w:ilvl w:val="1"/>
-          <w:numId w:val="8"/>
+          <w:numId w:val="7"/>
         </w:numPr>
         <w:spacing w:line="276" w:lineRule="auto"/>
         <w:ind w:left="3600" w:hanging="360"/>
+        <w:rPr/>
       </w:pPr>
       <w:r>
         <w:rPr>
@@ -5039,10 +5354,11 @@
       <w:pPr>
         <w:numPr>
           <w:ilvl w:val="1"/>
-          <w:numId w:val="8"/>
+          <w:numId w:val="7"/>
         </w:numPr>
         <w:spacing w:line="276" w:lineRule="auto"/>
         <w:ind w:left="3600" w:hanging="360"/>
+        <w:rPr/>
       </w:pPr>
       <w:r>
         <w:rPr>
@@ -5055,7 +5371,7 @@
       <w:pPr>
         <w:numPr>
           <w:ilvl w:val="0"/>
-          <w:numId w:val="8"/>
+          <w:numId w:val="7"/>
         </w:numPr>
         <w:spacing w:line="276" w:lineRule="auto"/>
         <w:ind w:left="2880" w:hanging="360"/>
@@ -5069,15 +5385,21 @@
         </w:rPr>
         <w:t xml:space="preserve">Edit Profile Visibility</w:t>
       </w:r>
+      <w:r>
+        <w:rPr>
+          <w:rtl w:val="0"/>
+        </w:rPr>
+      </w:r>
     </w:p>
     <w:p>
       <w:pPr>
         <w:numPr>
           <w:ilvl w:val="1"/>
-          <w:numId w:val="8"/>
+          <w:numId w:val="7"/>
         </w:numPr>
         <w:spacing w:line="276" w:lineRule="auto"/>
         <w:ind w:left="3600" w:hanging="360"/>
+        <w:rPr/>
       </w:pPr>
       <w:r>
         <w:rPr>
@@ -5090,10 +5412,11 @@
       <w:pPr>
         <w:numPr>
           <w:ilvl w:val="1"/>
-          <w:numId w:val="8"/>
+          <w:numId w:val="7"/>
         </w:numPr>
         <w:spacing w:line="276" w:lineRule="auto"/>
         <w:ind w:left="3600" w:hanging="360"/>
+        <w:rPr/>
       </w:pPr>
       <w:r>
         <w:rPr>
@@ -5106,10 +5429,11 @@
       <w:pPr>
         <w:numPr>
           <w:ilvl w:val="1"/>
-          <w:numId w:val="8"/>
+          <w:numId w:val="7"/>
         </w:numPr>
         <w:spacing w:line="276" w:lineRule="auto"/>
         <w:ind w:left="3600" w:hanging="360"/>
+        <w:rPr/>
       </w:pPr>
       <w:r>
         <w:rPr>
@@ -5122,10 +5446,11 @@
       <w:pPr>
         <w:numPr>
           <w:ilvl w:val="1"/>
-          <w:numId w:val="8"/>
+          <w:numId w:val="7"/>
         </w:numPr>
         <w:spacing w:line="276" w:lineRule="auto"/>
         <w:ind w:left="3600" w:hanging="360"/>
+        <w:rPr/>
       </w:pPr>
       <w:r>
         <w:rPr>
@@ -5150,10 +5475,11 @@
       <w:pPr>
         <w:numPr>
           <w:ilvl w:val="2"/>
-          <w:numId w:val="2"/>
+          <w:numId w:val="10"/>
         </w:numPr>
         <w:spacing w:line="276" w:lineRule="auto"/>
         <w:ind w:left="2160" w:hanging="360"/>
+        <w:rPr/>
       </w:pPr>
       <w:r>
         <w:rPr>
@@ -5173,10 +5499,11 @@
       <w:pPr>
         <w:numPr>
           <w:ilvl w:val="3"/>
-          <w:numId w:val="2"/>
+          <w:numId w:val="10"/>
         </w:numPr>
         <w:spacing w:line="276" w:lineRule="auto"/>
         <w:ind w:left="2880" w:hanging="360"/>
+        <w:rPr/>
       </w:pPr>
       <w:r>
         <w:rPr>
@@ -5193,7 +5520,7 @@
         <w:widowControl w:val="1"/>
         <w:numPr>
           <w:ilvl w:val="1"/>
-          <w:numId w:val="8"/>
+          <w:numId w:val="7"/>
         </w:numPr>
         <w:pBdr>
           <w:top w:space="0" w:sz="0" w:val="nil"/>
@@ -5206,6 +5533,7 @@
         <w:spacing w:after="0" w:before="0" w:line="276" w:lineRule="auto"/>
         <w:ind w:left="3600" w:right="0" w:hanging="360"/>
         <w:jc w:val="left"/>
+        <w:rPr/>
       </w:pPr>
       <w:r>
         <w:rPr>
@@ -5222,7 +5550,7 @@
         <w:widowControl w:val="1"/>
         <w:numPr>
           <w:ilvl w:val="1"/>
-          <w:numId w:val="8"/>
+          <w:numId w:val="7"/>
         </w:numPr>
         <w:pBdr>
           <w:top w:space="0" w:sz="0" w:val="nil"/>
@@ -5235,6 +5563,7 @@
         <w:spacing w:after="0" w:before="0" w:line="276" w:lineRule="auto"/>
         <w:ind w:left="3600" w:right="0" w:hanging="360"/>
         <w:jc w:val="left"/>
+        <w:rPr/>
       </w:pPr>
       <w:r>
         <w:rPr>
@@ -5251,7 +5580,7 @@
         <w:widowControl w:val="1"/>
         <w:numPr>
           <w:ilvl w:val="2"/>
-          <w:numId w:val="8"/>
+          <w:numId w:val="7"/>
         </w:numPr>
         <w:pBdr>
           <w:top w:space="0" w:sz="0" w:val="nil"/>
@@ -5274,6 +5603,11 @@
         </w:rPr>
         <w:t xml:space="preserve">Example: Preference for cardio workouts</w:t>
       </w:r>
+      <w:r>
+        <w:rPr>
+          <w:rtl w:val="0"/>
+        </w:rPr>
+      </w:r>
     </w:p>
     <w:p>
       <w:pPr>
@@ -5283,7 +5617,7 @@
         <w:widowControl w:val="1"/>
         <w:numPr>
           <w:ilvl w:val="1"/>
-          <w:numId w:val="8"/>
+          <w:numId w:val="7"/>
         </w:numPr>
         <w:pBdr>
           <w:top w:space="0" w:sz="0" w:val="nil"/>
@@ -5296,6 +5630,7 @@
         <w:spacing w:after="0" w:before="0" w:line="276" w:lineRule="auto"/>
         <w:ind w:left="3600" w:right="0" w:hanging="360"/>
         <w:jc w:val="left"/>
+        <w:rPr/>
       </w:pPr>
       <w:r>
         <w:rPr>
@@ -5308,10 +5643,11 @@
       <w:pPr>
         <w:numPr>
           <w:ilvl w:val="1"/>
-          <w:numId w:val="8"/>
+          <w:numId w:val="7"/>
         </w:numPr>
         <w:spacing w:line="276" w:lineRule="auto"/>
         <w:ind w:left="3600" w:hanging="360"/>
+        <w:rPr/>
       </w:pPr>
       <w:r>
         <w:rPr>
@@ -5328,7 +5664,7 @@
         <w:widowControl w:val="1"/>
         <w:numPr>
           <w:ilvl w:val="0"/>
-          <w:numId w:val="8"/>
+          <w:numId w:val="7"/>
         </w:numPr>
         <w:pBdr>
           <w:top w:space="0" w:sz="0" w:val="nil"/>
@@ -5351,15 +5687,21 @@
         </w:rPr>
         <w:t xml:space="preserve">Specialized Goal Categories:</w:t>
       </w:r>
+      <w:r>
+        <w:rPr>
+          <w:rtl w:val="0"/>
+        </w:rPr>
+      </w:r>
     </w:p>
     <w:p>
       <w:pPr>
         <w:numPr>
           <w:ilvl w:val="1"/>
-          <w:numId w:val="8"/>
+          <w:numId w:val="7"/>
         </w:numPr>
         <w:spacing w:line="276" w:lineRule="auto"/>
         <w:ind w:left="3600" w:hanging="360"/>
+        <w:rPr/>
       </w:pPr>
       <w:r>
         <w:rPr>
@@ -5372,10 +5714,11 @@
       <w:pPr>
         <w:numPr>
           <w:ilvl w:val="1"/>
-          <w:numId w:val="8"/>
+          <w:numId w:val="7"/>
         </w:numPr>
         <w:spacing w:line="276" w:lineRule="auto"/>
         <w:ind w:left="3600" w:hanging="360"/>
+        <w:rPr/>
       </w:pPr>
       <w:r>
         <w:rPr>
@@ -5388,7 +5731,7 @@
       <w:pPr>
         <w:numPr>
           <w:ilvl w:val="2"/>
-          <w:numId w:val="8"/>
+          <w:numId w:val="7"/>
         </w:numPr>
         <w:spacing w:line="276" w:lineRule="auto"/>
         <w:ind w:left="4320" w:hanging="360"/>
@@ -5402,12 +5745,17 @@
         </w:rPr>
         <w:t xml:space="preserve">Example: % fresh fruits and vegetables</w:t>
       </w:r>
+      <w:r>
+        <w:rPr>
+          <w:rtl w:val="0"/>
+        </w:rPr>
+      </w:r>
     </w:p>
     <w:p>
       <w:pPr>
         <w:numPr>
           <w:ilvl w:val="2"/>
-          <w:numId w:val="8"/>
+          <w:numId w:val="7"/>
         </w:numPr>
         <w:spacing w:line="276" w:lineRule="auto"/>
         <w:ind w:left="4320" w:hanging="360"/>
@@ -5421,12 +5769,17 @@
         </w:rPr>
         <w:t xml:space="preserve">Example: Targeting exercises by strength, endurance, or flexibility</w:t>
       </w:r>
+      <w:r>
+        <w:rPr>
+          <w:rtl w:val="0"/>
+        </w:rPr>
+      </w:r>
     </w:p>
     <w:p>
       <w:pPr>
         <w:numPr>
           <w:ilvl w:val="2"/>
-          <w:numId w:val="8"/>
+          <w:numId w:val="7"/>
         </w:numPr>
         <w:spacing w:line="276" w:lineRule="auto"/>
         <w:ind w:left="4320" w:hanging="360"/>
@@ -5440,12 +5793,17 @@
         </w:rPr>
         <w:t xml:space="preserve">Example: Targeting exercises by part of the body</w:t>
       </w:r>
+      <w:r>
+        <w:rPr>
+          <w:rtl w:val="0"/>
+        </w:rPr>
+      </w:r>
     </w:p>
     <w:p>
       <w:pPr>
         <w:numPr>
           <w:ilvl w:val="2"/>
-          <w:numId w:val="8"/>
+          <w:numId w:val="7"/>
         </w:numPr>
         <w:spacing w:line="276" w:lineRule="auto"/>
         <w:ind w:left="4320" w:hanging="360"/>
@@ -5459,15 +5817,21 @@
         </w:rPr>
         <w:t xml:space="preserve">Creating specialized categories will require coordination with the overall UML diagrams, and other aspects of the project such as data visualization</w:t>
       </w:r>
+      <w:r>
+        <w:rPr>
+          <w:rtl w:val="0"/>
+        </w:rPr>
+      </w:r>
     </w:p>
     <w:p>
       <w:pPr>
         <w:numPr>
           <w:ilvl w:val="1"/>
-          <w:numId w:val="8"/>
+          <w:numId w:val="7"/>
         </w:numPr>
         <w:spacing w:line="276" w:lineRule="auto"/>
         <w:ind w:left="3600" w:hanging="360"/>
+        <w:rPr/>
       </w:pPr>
       <w:r>
         <w:rPr>
@@ -5480,7 +5844,7 @@
       <w:pPr>
         <w:numPr>
           <w:ilvl w:val="1"/>
-          <w:numId w:val="8"/>
+          <w:numId w:val="7"/>
         </w:numPr>
         <w:spacing w:line="276" w:lineRule="auto"/>
         <w:ind w:left="3600" w:hanging="360"/>
@@ -5494,15 +5858,21 @@
         </w:rPr>
         <w:t xml:space="preserve">Planned Iteration: N/A</w:t>
       </w:r>
+      <w:r>
+        <w:rPr>
+          <w:rtl w:val="0"/>
+        </w:rPr>
+      </w:r>
     </w:p>
     <w:p>
       <w:pPr>
         <w:numPr>
           <w:ilvl w:val="0"/>
-          <w:numId w:val="8"/>
+          <w:numId w:val="7"/>
         </w:numPr>
         <w:spacing w:line="276" w:lineRule="auto"/>
         <w:ind w:left="2880" w:hanging="360"/>
+        <w:rPr/>
       </w:pPr>
       <w:r>
         <w:rPr>
@@ -5515,10 +5885,11 @@
       <w:pPr>
         <w:numPr>
           <w:ilvl w:val="1"/>
-          <w:numId w:val="8"/>
+          <w:numId w:val="7"/>
         </w:numPr>
         <w:spacing w:line="276" w:lineRule="auto"/>
         <w:ind w:left="3600" w:hanging="360"/>
+        <w:rPr/>
       </w:pPr>
       <w:r>
         <w:rPr>
@@ -5531,10 +5902,11 @@
       <w:pPr>
         <w:numPr>
           <w:ilvl w:val="1"/>
-          <w:numId w:val="8"/>
+          <w:numId w:val="7"/>
         </w:numPr>
         <w:spacing w:line="276" w:lineRule="auto"/>
         <w:ind w:left="3600" w:hanging="360"/>
+        <w:rPr/>
       </w:pPr>
       <w:r>
         <w:rPr>
@@ -5547,10 +5919,11 @@
       <w:pPr>
         <w:numPr>
           <w:ilvl w:val="1"/>
-          <w:numId w:val="8"/>
+          <w:numId w:val="7"/>
         </w:numPr>
         <w:spacing w:line="276" w:lineRule="auto"/>
         <w:ind w:left="3600" w:hanging="360"/>
+        <w:rPr/>
       </w:pPr>
       <w:r>
         <w:rPr>
@@ -5563,10 +5936,11 @@
       <w:pPr>
         <w:numPr>
           <w:ilvl w:val="1"/>
-          <w:numId w:val="8"/>
+          <w:numId w:val="7"/>
         </w:numPr>
         <w:spacing w:line="276" w:lineRule="auto"/>
         <w:ind w:left="3600" w:hanging="360"/>
+        <w:rPr/>
       </w:pPr>
       <w:r>
         <w:rPr>
@@ -5579,10 +5953,11 @@
       <w:pPr>
         <w:numPr>
           <w:ilvl w:val="0"/>
-          <w:numId w:val="8"/>
+          <w:numId w:val="7"/>
         </w:numPr>
         <w:spacing w:line="276" w:lineRule="auto"/>
         <w:ind w:left="2880" w:hanging="360"/>
+        <w:rPr/>
       </w:pPr>
       <w:r>
         <w:rPr>
@@ -5595,10 +5970,11 @@
       <w:pPr>
         <w:numPr>
           <w:ilvl w:val="1"/>
-          <w:numId w:val="8"/>
+          <w:numId w:val="7"/>
         </w:numPr>
         <w:spacing w:line="276" w:lineRule="auto"/>
         <w:ind w:left="3600" w:hanging="360"/>
+        <w:rPr/>
       </w:pPr>
       <w:r>
         <w:rPr>
@@ -5611,10 +5987,11 @@
       <w:pPr>
         <w:numPr>
           <w:ilvl w:val="1"/>
-          <w:numId w:val="8"/>
+          <w:numId w:val="7"/>
         </w:numPr>
         <w:spacing w:line="276" w:lineRule="auto"/>
         <w:ind w:left="3600" w:hanging="360"/>
+        <w:rPr/>
       </w:pPr>
       <w:r>
         <w:rPr>
@@ -5627,7 +6004,7 @@
       <w:pPr>
         <w:numPr>
           <w:ilvl w:val="2"/>
-          <w:numId w:val="8"/>
+          <w:numId w:val="7"/>
         </w:numPr>
         <w:spacing w:line="276" w:lineRule="auto"/>
         <w:ind w:left="4320" w:hanging="360"/>
@@ -5641,12 +6018,17 @@
         </w:rPr>
         <w:t xml:space="preserve">Connection to USDA data</w:t>
       </w:r>
+      <w:r>
+        <w:rPr>
+          <w:rtl w:val="0"/>
+        </w:rPr>
+      </w:r>
     </w:p>
     <w:p>
       <w:pPr>
         <w:numPr>
           <w:ilvl w:val="2"/>
-          <w:numId w:val="8"/>
+          <w:numId w:val="7"/>
         </w:numPr>
         <w:spacing w:line="276" w:lineRule="auto"/>
         <w:ind w:left="4320" w:hanging="360"/>
@@ -5677,10 +6059,11 @@
       <w:pPr>
         <w:numPr>
           <w:ilvl w:val="1"/>
-          <w:numId w:val="8"/>
+          <w:numId w:val="7"/>
         </w:numPr>
         <w:spacing w:line="276" w:lineRule="auto"/>
         <w:ind w:left="3600" w:hanging="360"/>
+        <w:rPr/>
       </w:pPr>
       <w:r>
         <w:rPr>
@@ -5693,10 +6076,11 @@
       <w:pPr>
         <w:numPr>
           <w:ilvl w:val="1"/>
-          <w:numId w:val="8"/>
+          <w:numId w:val="7"/>
         </w:numPr>
         <w:spacing w:line="276" w:lineRule="auto"/>
         <w:ind w:left="3600" w:hanging="360"/>
+        <w:rPr/>
       </w:pPr>
       <w:r>
         <w:rPr>
@@ -5709,10 +6093,11 @@
       <w:pPr>
         <w:numPr>
           <w:ilvl w:val="3"/>
-          <w:numId w:val="2"/>
+          <w:numId w:val="10"/>
         </w:numPr>
         <w:spacing w:line="276" w:lineRule="auto"/>
         <w:ind w:left="2880" w:hanging="360"/>
+        <w:rPr/>
       </w:pPr>
       <w:r>
         <w:rPr>
@@ -5729,7 +6114,7 @@
         <w:widowControl w:val="1"/>
         <w:numPr>
           <w:ilvl w:val="1"/>
-          <w:numId w:val="8"/>
+          <w:numId w:val="7"/>
         </w:numPr>
         <w:pBdr>
           <w:top w:space="0" w:sz="0" w:val="nil"/>
@@ -5742,6 +6127,7 @@
         <w:spacing w:after="0" w:before="0" w:line="276" w:lineRule="auto"/>
         <w:ind w:left="3600" w:right="0" w:hanging="360"/>
         <w:jc w:val="left"/>
+        <w:rPr/>
       </w:pPr>
       <w:r>
         <w:rPr>
@@ -5758,7 +6144,7 @@
         <w:widowControl w:val="1"/>
         <w:numPr>
           <w:ilvl w:val="1"/>
-          <w:numId w:val="8"/>
+          <w:numId w:val="7"/>
         </w:numPr>
         <w:pBdr>
           <w:top w:space="0" w:sz="0" w:val="nil"/>
@@ -5771,6 +6157,7 @@
         <w:spacing w:after="0" w:before="0" w:line="276" w:lineRule="auto"/>
         <w:ind w:left="3600" w:right="0" w:hanging="360"/>
         <w:jc w:val="left"/>
+        <w:rPr/>
       </w:pPr>
       <w:r>
         <w:rPr>
@@ -5783,10 +6170,11 @@
       <w:pPr>
         <w:numPr>
           <w:ilvl w:val="2"/>
-          <w:numId w:val="8"/>
+          <w:numId w:val="7"/>
         </w:numPr>
         <w:spacing w:line="276" w:lineRule="auto"/>
         <w:ind w:left="4320" w:hanging="360"/>
+        <w:rPr/>
       </w:pPr>
       <w:r>
         <w:rPr>
@@ -5799,10 +6187,11 @@
       <w:pPr>
         <w:numPr>
           <w:ilvl w:val="2"/>
-          <w:numId w:val="8"/>
+          <w:numId w:val="7"/>
         </w:numPr>
         <w:spacing w:line="276" w:lineRule="auto"/>
         <w:ind w:left="4320" w:hanging="360"/>
+        <w:rPr/>
       </w:pPr>
       <w:r>
         <w:rPr>
@@ -5819,7 +6208,7 @@
         <w:widowControl w:val="1"/>
         <w:numPr>
           <w:ilvl w:val="1"/>
-          <w:numId w:val="8"/>
+          <w:numId w:val="7"/>
         </w:numPr>
         <w:pBdr>
           <w:top w:space="0" w:sz="0" w:val="nil"/>
@@ -5832,6 +6221,7 @@
         <w:spacing w:after="0" w:before="0" w:line="276" w:lineRule="auto"/>
         <w:ind w:left="3600" w:right="0" w:hanging="360"/>
         <w:jc w:val="left"/>
+        <w:rPr/>
       </w:pPr>
       <w:r>
         <w:rPr>
@@ -5844,10 +6234,11 @@
       <w:pPr>
         <w:numPr>
           <w:ilvl w:val="1"/>
-          <w:numId w:val="8"/>
+          <w:numId w:val="7"/>
         </w:numPr>
         <w:spacing w:line="276" w:lineRule="auto"/>
         <w:ind w:left="3600" w:hanging="360"/>
+        <w:rPr/>
       </w:pPr>
       <w:r>
         <w:rPr>
@@ -5860,10 +6251,11 @@
       <w:pPr>
         <w:numPr>
           <w:ilvl w:val="3"/>
-          <w:numId w:val="2"/>
+          <w:numId w:val="10"/>
         </w:numPr>
         <w:spacing w:line="276" w:lineRule="auto"/>
         <w:ind w:left="2880" w:hanging="360"/>
+        <w:rPr/>
       </w:pPr>
       <w:r>
         <w:rPr>
@@ -5880,7 +6272,7 @@
         <w:widowControl w:val="1"/>
         <w:numPr>
           <w:ilvl w:val="1"/>
-          <w:numId w:val="8"/>
+          <w:numId w:val="7"/>
         </w:numPr>
         <w:pBdr>
           <w:top w:space="0" w:sz="0" w:val="nil"/>
@@ -5893,6 +6285,7 @@
         <w:spacing w:after="0" w:before="0" w:line="276" w:lineRule="auto"/>
         <w:ind w:left="3600" w:right="0" w:hanging="360"/>
         <w:jc w:val="left"/>
+        <w:rPr/>
       </w:pPr>
       <w:r>
         <w:rPr>
@@ -5909,7 +6302,7 @@
         <w:widowControl w:val="1"/>
         <w:numPr>
           <w:ilvl w:val="1"/>
-          <w:numId w:val="8"/>
+          <w:numId w:val="7"/>
         </w:numPr>
         <w:pBdr>
           <w:top w:space="0" w:sz="0" w:val="nil"/>
@@ -5922,12 +6315,13 @@
         <w:spacing w:after="0" w:before="0" w:line="276" w:lineRule="auto"/>
         <w:ind w:left="3600" w:right="0" w:hanging="360"/>
         <w:jc w:val="left"/>
-      </w:pPr>
-      <w:r>
-        <w:rPr>
-          <w:rtl w:val="0"/>
-        </w:rPr>
-        <w:t xml:space="preserve">Description: As a user I would like to engage in healthy competition with other users of the Health and Wellness Manager so that I may be inspired to workout more and eat evem healthier.</w:t>
+        <w:rPr/>
+      </w:pPr>
+      <w:r>
+        <w:rPr>
+          <w:rtl w:val="0"/>
+        </w:rPr>
+        <w:t xml:space="preserve">Description: As a user I would like to engage in healthy competition with other users of the Health and Wellness Manager so that I may be inspired to workout more and eat healthy.</w:t>
       </w:r>
     </w:p>
     <w:p>
@@ -5938,7 +6332,7 @@
         <w:widowControl w:val="1"/>
         <w:numPr>
           <w:ilvl w:val="1"/>
-          <w:numId w:val="8"/>
+          <w:numId w:val="7"/>
         </w:numPr>
         <w:pBdr>
           <w:top w:space="0" w:sz="0" w:val="nil"/>
@@ -5951,6 +6345,7 @@
         <w:spacing w:after="0" w:before="0" w:line="276" w:lineRule="auto"/>
         <w:ind w:left="3600" w:right="0" w:hanging="360"/>
         <w:jc w:val="left"/>
+        <w:rPr/>
       </w:pPr>
       <w:r>
         <w:rPr>
@@ -5963,10 +6358,11 @@
       <w:pPr>
         <w:numPr>
           <w:ilvl w:val="1"/>
-          <w:numId w:val="8"/>
+          <w:numId w:val="7"/>
         </w:numPr>
         <w:spacing w:line="276" w:lineRule="auto"/>
         <w:ind w:left="3600" w:hanging="360"/>
+        <w:rPr/>
       </w:pPr>
       <w:r>
         <w:rPr>
@@ -5979,10 +6375,11 @@
       <w:pPr>
         <w:numPr>
           <w:ilvl w:val="3"/>
-          <w:numId w:val="2"/>
+          <w:numId w:val="10"/>
         </w:numPr>
         <w:spacing w:line="276" w:lineRule="auto"/>
         <w:ind w:left="2880" w:hanging="360"/>
+        <w:rPr/>
       </w:pPr>
       <w:r>
         <w:rPr>
@@ -5999,7 +6396,7 @@
         <w:widowControl w:val="1"/>
         <w:numPr>
           <w:ilvl w:val="1"/>
-          <w:numId w:val="8"/>
+          <w:numId w:val="7"/>
         </w:numPr>
         <w:pBdr>
           <w:top w:space="0" w:sz="0" w:val="nil"/>
@@ -6012,12 +6409,13 @@
         <w:spacing w:after="0" w:before="0" w:line="276" w:lineRule="auto"/>
         <w:ind w:left="3600" w:right="0" w:hanging="360"/>
         <w:jc w:val="left"/>
-      </w:pPr>
-      <w:r>
-        <w:rPr>
-          <w:rtl w:val="0"/>
-        </w:rPr>
-        <w:t xml:space="preserve">Parent feature: Receive Encouragment</w:t>
+        <w:rPr/>
+      </w:pPr>
+      <w:r>
+        <w:rPr>
+          <w:rtl w:val="0"/>
+        </w:rPr>
+        <w:t xml:space="preserve">Parent feature: Receive Encouragement</w:t>
       </w:r>
     </w:p>
     <w:p>
@@ -6028,7 +6426,7 @@
         <w:widowControl w:val="1"/>
         <w:numPr>
           <w:ilvl w:val="1"/>
-          <w:numId w:val="8"/>
+          <w:numId w:val="7"/>
         </w:numPr>
         <w:pBdr>
           <w:top w:space="0" w:sz="0" w:val="nil"/>
@@ -6041,6 +6439,7 @@
         <w:spacing w:after="0" w:before="0" w:line="276" w:lineRule="auto"/>
         <w:ind w:left="3600" w:right="0" w:hanging="360"/>
         <w:jc w:val="left"/>
+        <w:rPr/>
       </w:pPr>
       <w:r>
         <w:rPr>
@@ -6057,7 +6456,7 @@
         <w:widowControl w:val="1"/>
         <w:numPr>
           <w:ilvl w:val="1"/>
-          <w:numId w:val="8"/>
+          <w:numId w:val="7"/>
         </w:numPr>
         <w:pBdr>
           <w:top w:space="0" w:sz="0" w:val="nil"/>
@@ -6070,6 +6469,7 @@
         <w:spacing w:after="0" w:before="0" w:line="276" w:lineRule="auto"/>
         <w:ind w:left="3600" w:right="0" w:hanging="360"/>
         <w:jc w:val="left"/>
+        <w:rPr/>
       </w:pPr>
       <w:r>
         <w:rPr>
@@ -6082,10 +6482,11 @@
       <w:pPr>
         <w:numPr>
           <w:ilvl w:val="1"/>
-          <w:numId w:val="8"/>
+          <w:numId w:val="7"/>
         </w:numPr>
         <w:spacing w:line="276" w:lineRule="auto"/>
         <w:ind w:left="3600" w:hanging="360"/>
+        <w:rPr/>
       </w:pPr>
       <w:r>
         <w:rPr>
@@ -6098,10 +6499,11 @@
       <w:pPr>
         <w:numPr>
           <w:ilvl w:val="3"/>
-          <w:numId w:val="2"/>
+          <w:numId w:val="10"/>
         </w:numPr>
         <w:spacing w:line="276" w:lineRule="auto"/>
         <w:ind w:left="2880" w:hanging="360"/>
+        <w:rPr/>
       </w:pPr>
       <w:r>
         <w:rPr>
@@ -6118,7 +6520,7 @@
         <w:widowControl w:val="1"/>
         <w:numPr>
           <w:ilvl w:val="1"/>
-          <w:numId w:val="8"/>
+          <w:numId w:val="7"/>
         </w:numPr>
         <w:pBdr>
           <w:top w:space="0" w:sz="0" w:val="nil"/>
@@ -6131,6 +6533,7 @@
         <w:spacing w:after="0" w:before="0" w:line="276" w:lineRule="auto"/>
         <w:ind w:left="3600" w:right="0" w:hanging="360"/>
         <w:jc w:val="left"/>
+        <w:rPr/>
       </w:pPr>
       <w:r>
         <w:rPr>
@@ -6147,7 +6550,7 @@
         <w:widowControl w:val="1"/>
         <w:numPr>
           <w:ilvl w:val="1"/>
-          <w:numId w:val="8"/>
+          <w:numId w:val="7"/>
         </w:numPr>
         <w:pBdr>
           <w:top w:space="0" w:sz="0" w:val="nil"/>
@@ -6160,6 +6563,7 @@
         <w:spacing w:after="0" w:before="0" w:line="276" w:lineRule="auto"/>
         <w:ind w:left="3600" w:right="0" w:hanging="360"/>
         <w:jc w:val="left"/>
+        <w:rPr/>
       </w:pPr>
       <w:r>
         <w:rPr>
@@ -6176,7 +6580,7 @@
         <w:widowControl w:val="1"/>
         <w:numPr>
           <w:ilvl w:val="1"/>
-          <w:numId w:val="8"/>
+          <w:numId w:val="7"/>
         </w:numPr>
         <w:pBdr>
           <w:top w:space="0" w:sz="0" w:val="nil"/>
@@ -6189,6 +6593,7 @@
         <w:spacing w:after="0" w:before="0" w:line="276" w:lineRule="auto"/>
         <w:ind w:left="3600" w:right="0" w:hanging="360"/>
         <w:jc w:val="left"/>
+        <w:rPr/>
       </w:pPr>
       <w:r>
         <w:rPr>
@@ -6201,10 +6606,11 @@
       <w:pPr>
         <w:numPr>
           <w:ilvl w:val="1"/>
-          <w:numId w:val="8"/>
+          <w:numId w:val="7"/>
         </w:numPr>
         <w:spacing w:line="276" w:lineRule="auto"/>
         <w:ind w:left="3600" w:hanging="360"/>
+        <w:rPr/>
       </w:pPr>
       <w:r>
         <w:rPr>
@@ -6217,10 +6623,11 @@
       <w:pPr>
         <w:numPr>
           <w:ilvl w:val="2"/>
-          <w:numId w:val="2"/>
+          <w:numId w:val="10"/>
         </w:numPr>
         <w:spacing w:line="276" w:lineRule="auto"/>
         <w:ind w:left="2160" w:hanging="360"/>
+        <w:rPr/>
       </w:pPr>
       <w:r>
         <w:rPr>
@@ -6240,10 +6647,11 @@
       <w:pPr>
         <w:numPr>
           <w:ilvl w:val="3"/>
-          <w:numId w:val="2"/>
+          <w:numId w:val="10"/>
         </w:numPr>
         <w:spacing w:line="276" w:lineRule="auto"/>
         <w:ind w:left="2880" w:hanging="360"/>
+        <w:rPr/>
       </w:pPr>
       <w:r>
         <w:rPr>
@@ -6256,10 +6664,11 @@
       <w:pPr>
         <w:numPr>
           <w:ilvl w:val="1"/>
-          <w:numId w:val="8"/>
+          <w:numId w:val="7"/>
         </w:numPr>
         <w:spacing w:line="276" w:lineRule="auto"/>
         <w:ind w:left="3600" w:hanging="360"/>
+        <w:rPr/>
       </w:pPr>
       <w:r>
         <w:rPr>
@@ -6272,10 +6681,11 @@
       <w:pPr>
         <w:numPr>
           <w:ilvl w:val="1"/>
-          <w:numId w:val="8"/>
+          <w:numId w:val="7"/>
         </w:numPr>
         <w:spacing w:line="276" w:lineRule="auto"/>
         <w:ind w:left="3600" w:hanging="360"/>
+        <w:rPr/>
       </w:pPr>
       <w:r>
         <w:rPr>
@@ -6288,7 +6698,7 @@
       <w:pPr>
         <w:numPr>
           <w:ilvl w:val="2"/>
-          <w:numId w:val="8"/>
+          <w:numId w:val="7"/>
         </w:numPr>
         <w:spacing w:line="276" w:lineRule="auto"/>
         <w:ind w:left="4320" w:hanging="360"/>
@@ -6302,15 +6712,21 @@
         </w:rPr>
         <w:t xml:space="preserve">There will be specialized data associated with each Workout object, perhaps with scores ranking focus on parts of the body or other special data.  So user may need to input some of this custom info in order to create a custom workout.</w:t>
       </w:r>
+      <w:r>
+        <w:rPr>
+          <w:rtl w:val="0"/>
+        </w:rPr>
+      </w:r>
     </w:p>
     <w:p>
       <w:pPr>
         <w:numPr>
           <w:ilvl w:val="1"/>
-          <w:numId w:val="8"/>
+          <w:numId w:val="7"/>
         </w:numPr>
         <w:spacing w:line="276" w:lineRule="auto"/>
         <w:ind w:left="3600" w:hanging="360"/>
+        <w:rPr/>
       </w:pPr>
       <w:r>
         <w:rPr>
@@ -6323,10 +6739,11 @@
       <w:pPr>
         <w:numPr>
           <w:ilvl w:val="1"/>
-          <w:numId w:val="8"/>
+          <w:numId w:val="7"/>
         </w:numPr>
         <w:spacing w:line="276" w:lineRule="auto"/>
         <w:ind w:left="3600" w:hanging="360"/>
+        <w:rPr/>
       </w:pPr>
       <w:r>
         <w:rPr>
@@ -6339,10 +6756,11 @@
       <w:pPr>
         <w:numPr>
           <w:ilvl w:val="0"/>
-          <w:numId w:val="8"/>
+          <w:numId w:val="7"/>
         </w:numPr>
         <w:spacing w:line="276" w:lineRule="auto"/>
         <w:ind w:left="2880" w:hanging="360"/>
+        <w:rPr/>
       </w:pPr>
       <w:r>
         <w:rPr>
@@ -6355,10 +6773,11 @@
       <w:pPr>
         <w:numPr>
           <w:ilvl w:val="1"/>
-          <w:numId w:val="8"/>
+          <w:numId w:val="7"/>
         </w:numPr>
         <w:spacing w:line="276" w:lineRule="auto"/>
         <w:ind w:left="3600" w:hanging="360"/>
+        <w:rPr/>
       </w:pPr>
       <w:r>
         <w:rPr>
@@ -6371,10 +6790,11 @@
       <w:pPr>
         <w:numPr>
           <w:ilvl w:val="1"/>
-          <w:numId w:val="8"/>
+          <w:numId w:val="7"/>
         </w:numPr>
         <w:spacing w:line="276" w:lineRule="auto"/>
         <w:ind w:left="3600" w:hanging="360"/>
+        <w:rPr/>
       </w:pPr>
       <w:r>
         <w:rPr>
@@ -6387,10 +6807,11 @@
       <w:pPr>
         <w:numPr>
           <w:ilvl w:val="1"/>
-          <w:numId w:val="8"/>
+          <w:numId w:val="7"/>
         </w:numPr>
         <w:spacing w:line="276" w:lineRule="auto"/>
         <w:ind w:left="3600" w:hanging="360"/>
+        <w:rPr/>
       </w:pPr>
       <w:r>
         <w:rPr>
@@ -6403,10 +6824,11 @@
       <w:pPr>
         <w:numPr>
           <w:ilvl w:val="1"/>
-          <w:numId w:val="8"/>
+          <w:numId w:val="7"/>
         </w:numPr>
         <w:spacing w:line="276" w:lineRule="auto"/>
         <w:ind w:left="3600" w:hanging="360"/>
+        <w:rPr/>
       </w:pPr>
       <w:r>
         <w:rPr>
@@ -6414,11 +6836,6 @@
         </w:rPr>
         <w:t xml:space="preserve">Planned Iteration: N/A</w:t>
       </w:r>
-      <w:r>
-        <w:rPr>
-          <w:rtl w:val="0"/>
-        </w:rPr>
-      </w:r>
     </w:p>
     <w:p>
       <w:pPr>
@@ -6437,7 +6854,7 @@
         <w:pageBreakBefore w:val="0"/>
         <w:numPr>
           <w:ilvl w:val="1"/>
-          <w:numId w:val="2"/>
+          <w:numId w:val="10"/>
         </w:numPr>
         <w:pBdr>
           <w:top w:space="0" w:sz="0" w:val="nil"/>
@@ -6459,18 +6876,13 @@
         </w:rPr>
         <w:t xml:space="preserve">Nonfunctional Requirements</w:t>
       </w:r>
-      <w:r>
-        <w:rPr>
-          <w:rtl w:val="0"/>
-        </w:rPr>
-      </w:r>
     </w:p>
     <w:p>
       <w:pPr>
         <w:pageBreakBefore w:val="0"/>
         <w:numPr>
           <w:ilvl w:val="2"/>
-          <w:numId w:val="2"/>
+          <w:numId w:val="10"/>
         </w:numPr>
         <w:pBdr>
           <w:top w:space="0" w:sz="0" w:val="nil"/>
@@ -6498,7 +6910,7 @@
         <w:pageBreakBefore w:val="0"/>
         <w:numPr>
           <w:ilvl w:val="3"/>
-          <w:numId w:val="2"/>
+          <w:numId w:val="10"/>
         </w:numPr>
         <w:pBdr>
           <w:top w:space="0" w:sz="0" w:val="nil"/>
@@ -6523,7 +6935,7 @@
         <w:pageBreakBefore w:val="0"/>
         <w:numPr>
           <w:ilvl w:val="3"/>
-          <w:numId w:val="2"/>
+          <w:numId w:val="10"/>
         </w:numPr>
         <w:pBdr>
           <w:top w:space="0" w:sz="0" w:val="nil"/>
@@ -6548,7 +6960,7 @@
         <w:pageBreakBefore w:val="0"/>
         <w:numPr>
           <w:ilvl w:val="3"/>
-          <w:numId w:val="2"/>
+          <w:numId w:val="10"/>
         </w:numPr>
         <w:pBdr>
           <w:top w:space="0" w:sz="0" w:val="nil"/>
@@ -6572,7 +6984,7 @@
       <w:pPr>
         <w:numPr>
           <w:ilvl w:val="3"/>
-          <w:numId w:val="2"/>
+          <w:numId w:val="10"/>
         </w:numPr>
         <w:ind w:left="2880" w:hanging="360"/>
         <w:rPr/>
@@ -6588,7 +7000,7 @@
       <w:pPr>
         <w:numPr>
           <w:ilvl w:val="3"/>
-          <w:numId w:val="2"/>
+          <w:numId w:val="10"/>
         </w:numPr>
         <w:ind w:left="2880" w:hanging="360"/>
         <w:rPr/>
@@ -6604,7 +7016,7 @@
       <w:pPr>
         <w:numPr>
           <w:ilvl w:val="3"/>
-          <w:numId w:val="2"/>
+          <w:numId w:val="10"/>
         </w:numPr>
         <w:ind w:left="2880" w:hanging="360"/>
         <w:rPr/>
@@ -6614,11 +7026,6 @@
           <w:rtl w:val="0"/>
         </w:rPr>
         <w:t xml:space="preserve">Minimize data collection and avoid collecting unnecessary data</w:t>
-      </w:r>
-      <w:r>
-        <w:rPr>
-          <w:rtl w:val="0"/>
-        </w:rPr>
       </w:r>
     </w:p>
     <w:p>
@@ -6650,7 +7057,7 @@
         <w:widowControl w:val="0"/>
         <w:numPr>
           <w:ilvl w:val="0"/>
-          <w:numId w:val="2"/>
+          <w:numId w:val="10"/>
         </w:numPr>
         <w:pBdr>
           <w:top w:space="0" w:sz="0" w:val="nil"/>
@@ -6684,7 +7091,7 @@
         <w:widowControl w:val="0"/>
         <w:numPr>
           <w:ilvl w:val="1"/>
-          <w:numId w:val="2"/>
+          <w:numId w:val="10"/>
         </w:numPr>
         <w:pBdr>
           <w:top w:space="0" w:sz="0" w:val="nil"/>
@@ -6749,7 +7156,7 @@
         <w:pageBreakBefore w:val="0"/>
         <w:numPr>
           <w:ilvl w:val="0"/>
-          <w:numId w:val="9"/>
+          <w:numId w:val="8"/>
         </w:numPr>
         <w:ind w:left="2160" w:hanging="360"/>
         <w:rPr/>
@@ -6766,7 +7173,7 @@
         <w:pageBreakBefore w:val="0"/>
         <w:numPr>
           <w:ilvl w:val="0"/>
-          <w:numId w:val="9"/>
+          <w:numId w:val="8"/>
         </w:numPr>
         <w:ind w:left="2160" w:hanging="360"/>
         <w:rPr/>
@@ -6783,7 +7190,7 @@
         <w:pageBreakBefore w:val="0"/>
         <w:numPr>
           <w:ilvl w:val="0"/>
-          <w:numId w:val="9"/>
+          <w:numId w:val="8"/>
         </w:numPr>
         <w:ind w:left="2160" w:hanging="360"/>
         <w:rPr/>
@@ -6800,7 +7207,7 @@
         <w:pageBreakBefore w:val="0"/>
         <w:numPr>
           <w:ilvl w:val="0"/>
-          <w:numId w:val="9"/>
+          <w:numId w:val="8"/>
         </w:numPr>
         <w:ind w:left="2160" w:hanging="360"/>
         <w:rPr/>
@@ -6811,18 +7218,13 @@
         </w:rPr>
         <w:t xml:space="preserve">We are aiming to deploy this software as a web application.</w:t>
       </w:r>
-      <w:r>
-        <w:rPr>
-          <w:rtl w:val="0"/>
-        </w:rPr>
-      </w:r>
     </w:p>
     <w:p>
       <w:pPr>
         <w:pageBreakBefore w:val="0"/>
         <w:numPr>
           <w:ilvl w:val="0"/>
-          <w:numId w:val="9"/>
+          <w:numId w:val="8"/>
         </w:numPr>
         <w:ind w:left="2160" w:hanging="360"/>
         <w:rPr/>
@@ -6839,7 +7241,7 @@
         <w:pageBreakBefore w:val="0"/>
         <w:numPr>
           <w:ilvl w:val="0"/>
-          <w:numId w:val="9"/>
+          <w:numId w:val="8"/>
         </w:numPr>
         <w:ind w:left="2160" w:hanging="360"/>
         <w:rPr/>
@@ -6849,11 +7251,6 @@
           <w:rtl w:val="0"/>
         </w:rPr>
         <w:t xml:space="preserve">We will aim to have no known bugs in the final product.</w:t>
-      </w:r>
-      <w:r>
-        <w:rPr>
-          <w:rtl w:val="0"/>
-        </w:rPr>
       </w:r>
     </w:p>
     <w:p>
@@ -6865,7 +7262,7 @@
         <w:widowControl w:val="0"/>
         <w:numPr>
           <w:ilvl w:val="1"/>
-          <w:numId w:val="2"/>
+          <w:numId w:val="10"/>
         </w:numPr>
         <w:pBdr>
           <w:top w:space="0" w:sz="0" w:val="nil"/>
@@ -6970,11 +7367,6 @@
         </w:rPr>
         <w:tab/>
         <w:tab/>
-      </w:r>
-      <w:r>
-        <w:rPr>
-          <w:rtl w:val="0"/>
-        </w:rPr>
         <w:t xml:space="preserve">As a team, we have identified several key risks for our project. One major risk is if one or more team members drops out from the class as that could affect our ability to meet the project goals we have set. Balancing schedules is also a concern, as each team member’s home and work life could interfere. We plan to keep constant communication via Discord if any scheduling conflicts arise and reschedule where necessary. </w:t>
       </w:r>
     </w:p>
@@ -7092,7 +7484,7 @@
         <w:widowControl w:val="0"/>
         <w:numPr>
           <w:ilvl w:val="1"/>
-          <w:numId w:val="2"/>
+          <w:numId w:val="10"/>
         </w:numPr>
         <w:pBdr>
           <w:top w:space="0" w:sz="0" w:val="nil"/>
@@ -7190,11 +7582,6 @@
           <w:rtl w:val="0"/>
         </w:rPr>
         <w:t xml:space="preserve">Requirements in this timeline are summarized at the highest parent level (e.g. Manage Profile includes Log In, Create Profile, and Edit Profile).  Please refer to the “Proposed High Level Requirements” section or Jira for a more detailed breakdown.</w:t>
-      </w:r>
-      <w:r>
-        <w:rPr>
-          <w:rtl w:val="0"/>
-        </w:rPr>
       </w:r>
     </w:p>
     <w:p>
@@ -8069,7 +8456,7 @@
         <w:widowControl w:val="0"/>
         <w:numPr>
           <w:ilvl w:val="0"/>
-          <w:numId w:val="2"/>
+          <w:numId w:val="10"/>
         </w:numPr>
         <w:ind w:left="720" w:hanging="360"/>
         <w:rPr>
@@ -8105,7 +8492,7 @@
         <w:widowControl w:val="0"/>
         <w:numPr>
           <w:ilvl w:val="1"/>
-          <w:numId w:val="2"/>
+          <w:numId w:val="10"/>
         </w:numPr>
         <w:ind w:left="1440" w:hanging="360"/>
         <w:rPr>
@@ -8163,11 +8550,6 @@
           <w:rtl w:val="0"/>
         </w:rPr>
         <w:t xml:space="preserve">In this project, we will use GitHub for version control. When new changes are pushed to the “main” branch, we will trigger GitHub actions to deploy the changes in the application. The GitHub plugin can also be used for user convenience in the IDE of their choice. </w:t>
-      </w:r>
-      <w:r>
-        <w:rPr>
-          <w:rtl w:val="0"/>
-        </w:rPr>
       </w:r>
     </w:p>
     <w:p>
@@ -8211,7 +8593,7 @@
         <w:widowControl w:val="0"/>
         <w:numPr>
           <w:ilvl w:val="1"/>
-          <w:numId w:val="2"/>
+          <w:numId w:val="10"/>
         </w:numPr>
         <w:ind w:left="1440" w:hanging="360"/>
         <w:rPr/>
@@ -8222,12 +8604,6 @@
           <w:rtl w:val="0"/>
         </w:rPr>
         <w:t xml:space="preserve">Code Commit Guideline and Git Branching Strategy</w:t>
-      </w:r>
-      <w:r>
-        <w:rPr>
-          <w:b w:val="1"/>
-          <w:rtl w:val="0"/>
-        </w:rPr>
         <w:br w:type="textWrapping"/>
       </w:r>
       <w:r>
@@ -8335,11 +8711,6 @@
         </w:rPr>
         <w:t xml:space="preserve">Pull requests will contain the Jira ticket ID and a summary of the feature. Hotfix pull requests to “main” will have the “Hotfix” label applied to them, with the defect and summary of the fix being in the title. </w:t>
       </w:r>
-      <w:r>
-        <w:rPr>
-          <w:rtl w:val="0"/>
-        </w:rPr>
-      </w:r>
     </w:p>
     <w:p>
       <w:pPr>
@@ -8349,7 +8720,7 @@
         <w:widowControl w:val="0"/>
         <w:numPr>
           <w:ilvl w:val="1"/>
-          <w:numId w:val="2"/>
+          <w:numId w:val="10"/>
         </w:numPr>
         <w:ind w:left="1440" w:hanging="360"/>
         <w:rPr>
@@ -8409,12 +8780,7 @@
         <w:rPr>
           <w:rtl w:val="0"/>
         </w:rPr>
-        <w:t xml:space="preserve">Pushes to the “main” branch (new releases and hotfixes) will trigger deployment through GitHub actions to a host such as Heroku or Firebase. </w:t>
-      </w:r>
-      <w:r>
-        <w:rPr>
-          <w:rtl w:val="0"/>
-        </w:rPr>
+        <w:t xml:space="preserve">Pushes to the “main” branch (new releases and hotfixes) will trigger deployment through GitHub actions to Heroku. </w:t>
       </w:r>
     </w:p>
     <w:p>
@@ -8441,7 +8807,7 @@
         <w:widowControl w:val="0"/>
         <w:numPr>
           <w:ilvl w:val="0"/>
-          <w:numId w:val="2"/>
+          <w:numId w:val="10"/>
         </w:numPr>
         <w:pBdr>
           <w:top w:space="0" w:sz="0" w:val="nil"/>
@@ -8462,11 +8828,6 @@
         </w:rPr>
         <w:t xml:space="preserve">Quality Assurance Plan  </w:t>
       </w:r>
-      <w:r>
-        <w:rPr>
-          <w:rtl w:val="0"/>
-        </w:rPr>
-      </w:r>
     </w:p>
     <w:p>
       <w:pPr>
@@ -8477,7 +8838,7 @@
         <w:widowControl w:val="0"/>
         <w:numPr>
           <w:ilvl w:val="1"/>
-          <w:numId w:val="2"/>
+          <w:numId w:val="10"/>
         </w:numPr>
         <w:pBdr>
           <w:top w:space="0" w:sz="0" w:val="nil"/>
@@ -9182,7 +9543,7 @@
         <w:pageBreakBefore w:val="0"/>
         <w:numPr>
           <w:ilvl w:val="1"/>
-          <w:numId w:val="2"/>
+          <w:numId w:val="10"/>
         </w:numPr>
         <w:pBdr>
           <w:top w:space="0" w:sz="0" w:val="nil"/>
@@ -9260,7 +9621,7 @@
       <w:pPr>
         <w:numPr>
           <w:ilvl w:val="2"/>
-          <w:numId w:val="1"/>
+          <w:numId w:val="9"/>
         </w:numPr>
         <w:ind w:left="2160" w:hanging="360"/>
         <w:rPr/>
@@ -9276,7 +9637,7 @@
       <w:pPr>
         <w:numPr>
           <w:ilvl w:val="2"/>
-          <w:numId w:val="1"/>
+          <w:numId w:val="9"/>
         </w:numPr>
         <w:ind w:left="2160" w:hanging="360"/>
         <w:rPr/>
@@ -9292,7 +9653,7 @@
       <w:pPr>
         <w:numPr>
           <w:ilvl w:val="2"/>
-          <w:numId w:val="1"/>
+          <w:numId w:val="9"/>
         </w:numPr>
         <w:ind w:left="2160" w:hanging="360"/>
         <w:rPr/>
@@ -9308,7 +9669,7 @@
       <w:pPr>
         <w:numPr>
           <w:ilvl w:val="2"/>
-          <w:numId w:val="1"/>
+          <w:numId w:val="9"/>
         </w:numPr>
         <w:ind w:left="2160" w:hanging="360"/>
         <w:rPr>
@@ -9321,12 +9682,17 @@
         </w:rPr>
         <w:t xml:space="preserve">lowercase-kabob for file names</w:t>
       </w:r>
+      <w:r>
+        <w:rPr>
+          <w:rtl w:val="0"/>
+        </w:rPr>
+      </w:r>
     </w:p>
     <w:p>
       <w:pPr>
         <w:numPr>
           <w:ilvl w:val="2"/>
-          <w:numId w:val="1"/>
+          <w:numId w:val="9"/>
         </w:numPr>
         <w:ind w:left="2160" w:hanging="360"/>
         <w:rPr/>
@@ -9364,7 +9730,7 @@
         <w:widowControl w:val="0"/>
         <w:numPr>
           <w:ilvl w:val="1"/>
-          <w:numId w:val="2"/>
+          <w:numId w:val="10"/>
         </w:numPr>
         <w:ind w:left="1440" w:hanging="360"/>
         <w:rPr/>
@@ -9480,7 +9846,7 @@
         <w:widowControl w:val="0"/>
         <w:numPr>
           <w:ilvl w:val="1"/>
-          <w:numId w:val="2"/>
+          <w:numId w:val="10"/>
         </w:numPr>
         <w:pBdr>
           <w:top w:space="0" w:sz="0" w:val="nil"/>
@@ -9655,7 +10021,7 @@
         <w:widowControl w:val="0"/>
         <w:numPr>
           <w:ilvl w:val="1"/>
-          <w:numId w:val="2"/>
+          <w:numId w:val="10"/>
         </w:numPr>
         <w:pBdr>
           <w:top w:space="0" w:sz="0" w:val="nil"/>
@@ -9784,7 +10150,7 @@
         <w:widowControl w:val="0"/>
         <w:numPr>
           <w:ilvl w:val="0"/>
-          <w:numId w:val="2"/>
+          <w:numId w:val="10"/>
         </w:numPr>
         <w:pBdr>
           <w:top w:space="0" w:sz="0" w:val="nil"/>
@@ -9869,7 +10235,7 @@
         <w:widowControl w:val="0"/>
         <w:numPr>
           <w:ilvl w:val="0"/>
-          <w:numId w:val="3"/>
+          <w:numId w:val="11"/>
         </w:numPr>
         <w:pBdr>
           <w:top w:space="0" w:sz="0" w:val="nil"/>
@@ -9940,7 +10306,7 @@
         <w:widowControl w:val="0"/>
         <w:numPr>
           <w:ilvl w:val="0"/>
-          <w:numId w:val="2"/>
+          <w:numId w:val="10"/>
         </w:numPr>
         <w:pBdr>
           <w:top w:space="0" w:sz="0" w:val="nil"/>
@@ -10100,11 +10466,11 @@
   <w:abstractNum w:abstractNumId="1">
     <w:lvl w:ilvl="0">
       <w:start w:val="1"/>
-      <w:numFmt w:val="decimal"/>
-      <w:lvlText w:val="%1."/>
+      <w:numFmt w:val="bullet"/>
+      <w:lvlText w:val="-"/>
       <w:lvlJc w:val="left"/>
       <w:pPr>
-        <w:ind w:left="720" w:hanging="360"/>
+        <w:ind w:left="1440" w:hanging="360"/>
       </w:pPr>
       <w:rPr>
         <w:u w:val="none"/>
@@ -10112,11 +10478,11 @@
     </w:lvl>
     <w:lvl w:ilvl="1">
       <w:start w:val="1"/>
-      <w:numFmt w:val="lowerLetter"/>
-      <w:lvlText w:val="%2."/>
+      <w:numFmt w:val="bullet"/>
+      <w:lvlText w:val="-"/>
       <w:lvlJc w:val="left"/>
       <w:pPr>
-        <w:ind w:left="1440" w:hanging="360"/>
+        <w:ind w:left="2160" w:hanging="360"/>
       </w:pPr>
       <w:rPr>
         <w:u w:val="none"/>
@@ -10124,11 +10490,11 @@
     </w:lvl>
     <w:lvl w:ilvl="2">
       <w:start w:val="1"/>
-      <w:numFmt w:val="lowerRoman"/>
-      <w:lvlText w:val="%3."/>
+      <w:numFmt w:val="bullet"/>
+      <w:lvlText w:val="-"/>
       <w:lvlJc w:val="left"/>
       <w:pPr>
-        <w:ind w:left="2160" w:hanging="360"/>
+        <w:ind w:left="2880" w:hanging="360"/>
       </w:pPr>
       <w:rPr>
         <w:u w:val="none"/>
@@ -10137,10 +10503,10 @@
     <w:lvl w:ilvl="3">
       <w:start w:val="1"/>
       <w:numFmt w:val="bullet"/>
-      <w:lvlText w:val="●"/>
+      <w:lvlText w:val="-"/>
       <w:lvlJc w:val="left"/>
       <w:pPr>
-        <w:ind w:left="2880" w:hanging="360"/>
+        <w:ind w:left="3600" w:hanging="360"/>
       </w:pPr>
       <w:rPr>
         <w:u w:val="none"/>
@@ -10148,11 +10514,11 @@
     </w:lvl>
     <w:lvl w:ilvl="4">
       <w:start w:val="1"/>
-      <w:numFmt w:val="lowerLetter"/>
-      <w:lvlText w:val="%5."/>
+      <w:numFmt w:val="bullet"/>
+      <w:lvlText w:val="-"/>
       <w:lvlJc w:val="left"/>
       <w:pPr>
-        <w:ind w:left="3600" w:hanging="360"/>
+        <w:ind w:left="4320" w:hanging="360"/>
       </w:pPr>
       <w:rPr>
         <w:u w:val="none"/>
@@ -10160,11 +10526,11 @@
     </w:lvl>
     <w:lvl w:ilvl="5">
       <w:start w:val="1"/>
-      <w:numFmt w:val="lowerRoman"/>
-      <w:lvlText w:val="%6."/>
+      <w:numFmt w:val="bullet"/>
+      <w:lvlText w:val="-"/>
       <w:lvlJc w:val="left"/>
       <w:pPr>
-        <w:ind w:left="4320" w:hanging="360"/>
+        <w:ind w:left="5040" w:hanging="360"/>
       </w:pPr>
       <w:rPr>
         <w:u w:val="none"/>
@@ -10172,11 +10538,11 @@
     </w:lvl>
     <w:lvl w:ilvl="6">
       <w:start w:val="1"/>
-      <w:numFmt w:val="decimal"/>
-      <w:lvlText w:val="%7."/>
+      <w:numFmt w:val="bullet"/>
+      <w:lvlText w:val="-"/>
       <w:lvlJc w:val="left"/>
       <w:pPr>
-        <w:ind w:left="5040" w:hanging="360"/>
+        <w:ind w:left="5760" w:hanging="360"/>
       </w:pPr>
       <w:rPr>
         <w:u w:val="none"/>
@@ -10184,11 +10550,11 @@
     </w:lvl>
     <w:lvl w:ilvl="7">
       <w:start w:val="1"/>
-      <w:numFmt w:val="lowerLetter"/>
-      <w:lvlText w:val="%8."/>
+      <w:numFmt w:val="bullet"/>
+      <w:lvlText w:val="-"/>
       <w:lvlJc w:val="left"/>
       <w:pPr>
-        <w:ind w:left="5760" w:hanging="360"/>
+        <w:ind w:left="6480" w:hanging="360"/>
       </w:pPr>
       <w:rPr>
         <w:u w:val="none"/>
@@ -10196,11 +10562,11 @@
     </w:lvl>
     <w:lvl w:ilvl="8">
       <w:start w:val="1"/>
-      <w:numFmt w:val="lowerRoman"/>
-      <w:lvlText w:val="%9."/>
+      <w:numFmt w:val="bullet"/>
+      <w:lvlText w:val="-"/>
       <w:lvlJc w:val="left"/>
       <w:pPr>
-        <w:ind w:left="6480" w:hanging="360"/>
+        <w:ind w:left="7200" w:hanging="360"/>
       </w:pPr>
       <w:rPr>
         <w:u w:val="none"/>
@@ -10211,10 +10577,10 @@
     <w:lvl w:ilvl="0">
       <w:start w:val="1"/>
       <w:numFmt w:val="bullet"/>
-      <w:lvlText w:val="●"/>
+      <w:lvlText w:val="-"/>
       <w:lvlJc w:val="left"/>
       <w:pPr>
-        <w:ind w:left="720" w:hanging="360"/>
+        <w:ind w:left="1440" w:hanging="360"/>
       </w:pPr>
       <w:rPr>
         <w:u w:val="none"/>
@@ -10222,11 +10588,11 @@
     </w:lvl>
     <w:lvl w:ilvl="1">
       <w:start w:val="1"/>
-      <w:numFmt w:val="lowerLetter"/>
-      <w:lvlText w:val="%2."/>
+      <w:numFmt w:val="bullet"/>
+      <w:lvlText w:val="-"/>
       <w:lvlJc w:val="left"/>
       <w:pPr>
-        <w:ind w:left="1440" w:hanging="360"/>
+        <w:ind w:left="2160" w:hanging="360"/>
       </w:pPr>
       <w:rPr>
         <w:u w:val="none"/>
@@ -10234,11 +10600,11 @@
     </w:lvl>
     <w:lvl w:ilvl="2">
       <w:start w:val="1"/>
-      <w:numFmt w:val="lowerRoman"/>
-      <w:lvlText w:val="%3."/>
+      <w:numFmt w:val="bullet"/>
+      <w:lvlText w:val="-"/>
       <w:lvlJc w:val="left"/>
       <w:pPr>
-        <w:ind w:left="2160" w:hanging="360"/>
+        <w:ind w:left="2880" w:hanging="360"/>
       </w:pPr>
       <w:rPr>
         <w:u w:val="none"/>
@@ -10247,10 +10613,10 @@
     <w:lvl w:ilvl="3">
       <w:start w:val="1"/>
       <w:numFmt w:val="bullet"/>
-      <w:lvlText w:val="●"/>
+      <w:lvlText w:val="-"/>
       <w:lvlJc w:val="left"/>
       <w:pPr>
-        <w:ind w:left="2880" w:hanging="360"/>
+        <w:ind w:left="3600" w:hanging="360"/>
       </w:pPr>
       <w:rPr>
         <w:u w:val="none"/>
@@ -10258,11 +10624,11 @@
     </w:lvl>
     <w:lvl w:ilvl="4">
       <w:start w:val="1"/>
-      <w:numFmt w:val="lowerLetter"/>
-      <w:lvlText w:val="%5."/>
+      <w:numFmt w:val="bullet"/>
+      <w:lvlText w:val="-"/>
       <w:lvlJc w:val="left"/>
       <w:pPr>
-        <w:ind w:left="3600" w:hanging="360"/>
+        <w:ind w:left="4320" w:hanging="360"/>
       </w:pPr>
       <w:rPr>
         <w:u w:val="none"/>
@@ -10270,11 +10636,11 @@
     </w:lvl>
     <w:lvl w:ilvl="5">
       <w:start w:val="1"/>
-      <w:numFmt w:val="lowerRoman"/>
-      <w:lvlText w:val="%6."/>
+      <w:numFmt w:val="bullet"/>
+      <w:lvlText w:val="-"/>
       <w:lvlJc w:val="left"/>
       <w:pPr>
-        <w:ind w:left="4320" w:hanging="360"/>
+        <w:ind w:left="5040" w:hanging="360"/>
       </w:pPr>
       <w:rPr>
         <w:u w:val="none"/>
@@ -10282,11 +10648,11 @@
     </w:lvl>
     <w:lvl w:ilvl="6">
       <w:start w:val="1"/>
-      <w:numFmt w:val="decimal"/>
-      <w:lvlText w:val="%7."/>
+      <w:numFmt w:val="bullet"/>
+      <w:lvlText w:val="-"/>
       <w:lvlJc w:val="left"/>
       <w:pPr>
-        <w:ind w:left="5040" w:hanging="360"/>
+        <w:ind w:left="5760" w:hanging="360"/>
       </w:pPr>
       <w:rPr>
         <w:u w:val="none"/>
@@ -10294,11 +10660,11 @@
     </w:lvl>
     <w:lvl w:ilvl="7">
       <w:start w:val="1"/>
-      <w:numFmt w:val="lowerLetter"/>
-      <w:lvlText w:val="%8."/>
+      <w:numFmt w:val="bullet"/>
+      <w:lvlText w:val="-"/>
       <w:lvlJc w:val="left"/>
       <w:pPr>
-        <w:ind w:left="5760" w:hanging="360"/>
+        <w:ind w:left="6480" w:hanging="360"/>
       </w:pPr>
       <w:rPr>
         <w:u w:val="none"/>
@@ -10306,11 +10672,11 @@
     </w:lvl>
     <w:lvl w:ilvl="8">
       <w:start w:val="1"/>
-      <w:numFmt w:val="lowerRoman"/>
-      <w:lvlText w:val="%9."/>
+      <w:numFmt w:val="bullet"/>
+      <w:lvlText w:val="-"/>
       <w:lvlJc w:val="left"/>
       <w:pPr>
-        <w:ind w:left="6480" w:hanging="360"/>
+        <w:ind w:left="7200" w:hanging="360"/>
       </w:pPr>
       <w:rPr>
         <w:u w:val="none"/>
@@ -10321,7 +10687,7 @@
     <w:lvl w:ilvl="0">
       <w:start w:val="1"/>
       <w:numFmt w:val="bullet"/>
-      <w:lvlText w:val="●"/>
+      <w:lvlText w:val="-"/>
       <w:lvlJc w:val="left"/>
       <w:pPr>
         <w:ind w:left="1440" w:hanging="360"/>
@@ -10333,7 +10699,7 @@
     <w:lvl w:ilvl="1">
       <w:start w:val="1"/>
       <w:numFmt w:val="bullet"/>
-      <w:lvlText w:val="○"/>
+      <w:lvlText w:val="-"/>
       <w:lvlJc w:val="left"/>
       <w:pPr>
         <w:ind w:left="2160" w:hanging="360"/>
@@ -10345,7 +10711,7 @@
     <w:lvl w:ilvl="2">
       <w:start w:val="1"/>
       <w:numFmt w:val="bullet"/>
-      <w:lvlText w:val="■"/>
+      <w:lvlText w:val="-"/>
       <w:lvlJc w:val="left"/>
       <w:pPr>
         <w:ind w:left="2880" w:hanging="360"/>
@@ -10357,7 +10723,7 @@
     <w:lvl w:ilvl="3">
       <w:start w:val="1"/>
       <w:numFmt w:val="bullet"/>
-      <w:lvlText w:val="●"/>
+      <w:lvlText w:val="-"/>
       <w:lvlJc w:val="left"/>
       <w:pPr>
         <w:ind w:left="3600" w:hanging="360"/>
@@ -10369,7 +10735,7 @@
     <w:lvl w:ilvl="4">
       <w:start w:val="1"/>
       <w:numFmt w:val="bullet"/>
-      <w:lvlText w:val="○"/>
+      <w:lvlText w:val="-"/>
       <w:lvlJc w:val="left"/>
       <w:pPr>
         <w:ind w:left="4320" w:hanging="360"/>
@@ -10381,7 +10747,7 @@
     <w:lvl w:ilvl="5">
       <w:start w:val="1"/>
       <w:numFmt w:val="bullet"/>
-      <w:lvlText w:val="■"/>
+      <w:lvlText w:val="-"/>
       <w:lvlJc w:val="left"/>
       <w:pPr>
         <w:ind w:left="5040" w:hanging="360"/>
@@ -10393,7 +10759,7 @@
     <w:lvl w:ilvl="6">
       <w:start w:val="1"/>
       <w:numFmt w:val="bullet"/>
-      <w:lvlText w:val="●"/>
+      <w:lvlText w:val="-"/>
       <w:lvlJc w:val="left"/>
       <w:pPr>
         <w:ind w:left="5760" w:hanging="360"/>
@@ -10405,7 +10771,7 @@
     <w:lvl w:ilvl="7">
       <w:start w:val="1"/>
       <w:numFmt w:val="bullet"/>
-      <w:lvlText w:val="○"/>
+      <w:lvlText w:val="-"/>
       <w:lvlJc w:val="left"/>
       <w:pPr>
         <w:ind w:left="6480" w:hanging="360"/>
@@ -10417,7 +10783,7 @@
     <w:lvl w:ilvl="8">
       <w:start w:val="1"/>
       <w:numFmt w:val="bullet"/>
-      <w:lvlText w:val="■"/>
+      <w:lvlText w:val="-"/>
       <w:lvlJc w:val="left"/>
       <w:pPr>
         <w:ind w:left="7200" w:hanging="360"/>
@@ -10761,10 +11127,120 @@
     <w:lvl w:ilvl="0">
       <w:start w:val="1"/>
       <w:numFmt w:val="bullet"/>
+      <w:lvlText w:val="●"/>
+      <w:lvlJc w:val="left"/>
+      <w:pPr>
+        <w:ind w:left="2880" w:hanging="360"/>
+      </w:pPr>
+      <w:rPr>
+        <w:u w:val="none"/>
+      </w:rPr>
+    </w:lvl>
+    <w:lvl w:ilvl="1">
+      <w:start w:val="1"/>
+      <w:numFmt w:val="bullet"/>
+      <w:lvlText w:val="○"/>
+      <w:lvlJc w:val="left"/>
+      <w:pPr>
+        <w:ind w:left="3600" w:hanging="360"/>
+      </w:pPr>
+      <w:rPr>
+        <w:u w:val="none"/>
+      </w:rPr>
+    </w:lvl>
+    <w:lvl w:ilvl="2">
+      <w:start w:val="1"/>
+      <w:numFmt w:val="bullet"/>
+      <w:lvlText w:val="■"/>
+      <w:lvlJc w:val="left"/>
+      <w:pPr>
+        <w:ind w:left="4320" w:hanging="360"/>
+      </w:pPr>
+      <w:rPr>
+        <w:u w:val="none"/>
+      </w:rPr>
+    </w:lvl>
+    <w:lvl w:ilvl="3">
+      <w:start w:val="1"/>
+      <w:numFmt w:val="bullet"/>
+      <w:lvlText w:val="●"/>
+      <w:lvlJc w:val="left"/>
+      <w:pPr>
+        <w:ind w:left="5040" w:hanging="360"/>
+      </w:pPr>
+      <w:rPr>
+        <w:u w:val="none"/>
+      </w:rPr>
+    </w:lvl>
+    <w:lvl w:ilvl="4">
+      <w:start w:val="1"/>
+      <w:numFmt w:val="bullet"/>
+      <w:lvlText w:val="○"/>
+      <w:lvlJc w:val="left"/>
+      <w:pPr>
+        <w:ind w:left="5760" w:hanging="360"/>
+      </w:pPr>
+      <w:rPr>
+        <w:u w:val="none"/>
+      </w:rPr>
+    </w:lvl>
+    <w:lvl w:ilvl="5">
+      <w:start w:val="1"/>
+      <w:numFmt w:val="bullet"/>
+      <w:lvlText w:val="■"/>
+      <w:lvlJc w:val="left"/>
+      <w:pPr>
+        <w:ind w:left="6480" w:hanging="360"/>
+      </w:pPr>
+      <w:rPr>
+        <w:u w:val="none"/>
+      </w:rPr>
+    </w:lvl>
+    <w:lvl w:ilvl="6">
+      <w:start w:val="1"/>
+      <w:numFmt w:val="bullet"/>
+      <w:lvlText w:val="●"/>
+      <w:lvlJc w:val="left"/>
+      <w:pPr>
+        <w:ind w:left="7200" w:hanging="360"/>
+      </w:pPr>
+      <w:rPr>
+        <w:u w:val="none"/>
+      </w:rPr>
+    </w:lvl>
+    <w:lvl w:ilvl="7">
+      <w:start w:val="1"/>
+      <w:numFmt w:val="bullet"/>
+      <w:lvlText w:val="○"/>
+      <w:lvlJc w:val="left"/>
+      <w:pPr>
+        <w:ind w:left="7920" w:hanging="360"/>
+      </w:pPr>
+      <w:rPr>
+        <w:u w:val="none"/>
+      </w:rPr>
+    </w:lvl>
+    <w:lvl w:ilvl="8">
+      <w:start w:val="1"/>
+      <w:numFmt w:val="bullet"/>
+      <w:lvlText w:val="■"/>
+      <w:lvlJc w:val="left"/>
+      <w:pPr>
+        <w:ind w:left="8640" w:hanging="360"/>
+      </w:pPr>
+      <w:rPr>
+        <w:u w:val="none"/>
+      </w:rPr>
+    </w:lvl>
+  </w:abstractNum>
+  <w:abstractNum w:abstractNumId="8">
+    <w:lvl w:ilvl="0">
+      <w:start w:val="1"/>
+      <w:numFmt w:val="bullet"/>
       <w:lvlText w:val="-"/>
       <w:lvlJc w:val="left"/>
       <w:pPr>
-        <w:ind w:left="1440" w:hanging="360"/>
+        <w:ind w:left="2160" w:hanging="360"/>
       </w:pPr>
       <w:rPr>
         <w:u w:val="none"/>
@@ -10776,7 +11252,7 @@
       <w:lvlText w:val="-"/>
       <w:lvlJc w:val="left"/>
       <w:pPr>
-        <w:ind w:left="2160" w:hanging="360"/>
+        <w:ind w:left="2880" w:hanging="360"/>
       </w:pPr>
       <w:rPr>
         <w:u w:val="none"/>
@@ -10788,7 +11264,7 @@
       <w:lvlText w:val="-"/>
       <w:lvlJc w:val="left"/>
       <w:pPr>
-        <w:ind w:left="2880" w:hanging="360"/>
+        <w:ind w:left="3600" w:hanging="360"/>
       </w:pPr>
       <w:rPr>
         <w:u w:val="none"/>
@@ -10800,7 +11276,7 @@
       <w:lvlText w:val="-"/>
       <w:lvlJc w:val="left"/>
       <w:pPr>
-        <w:ind w:left="3600" w:hanging="360"/>
+        <w:ind w:left="4320" w:hanging="360"/>
       </w:pPr>
       <w:rPr>
         <w:u w:val="none"/>
@@ -10812,7 +11288,7 @@
       <w:lvlText w:val="-"/>
       <w:lvlJc w:val="left"/>
       <w:pPr>
-        <w:ind w:left="4320" w:hanging="360"/>
+        <w:ind w:left="5040" w:hanging="360"/>
       </w:pPr>
       <w:rPr>
         <w:u w:val="none"/>
@@ -10824,7 +11300,7 @@
       <w:lvlText w:val="-"/>
       <w:lvlJc w:val="left"/>
       <w:pPr>
-        <w:ind w:left="5040" w:hanging="360"/>
+        <w:ind w:left="5760" w:hanging="360"/>
       </w:pPr>
       <w:rPr>
         <w:u w:val="none"/>
@@ -10836,7 +11312,7 @@
       <w:lvlText w:val="-"/>
       <w:lvlJc w:val="left"/>
       <w:pPr>
-        <w:ind w:left="5760" w:hanging="360"/>
+        <w:ind w:left="6480" w:hanging="360"/>
       </w:pPr>
       <w:rPr>
         <w:u w:val="none"/>
@@ -10848,7 +11324,7 @@
       <w:lvlText w:val="-"/>
       <w:lvlJc w:val="left"/>
       <w:pPr>
-        <w:ind w:left="6480" w:hanging="360"/>
+        <w:ind w:left="7200" w:hanging="360"/>
       </w:pPr>
       <w:rPr>
         <w:u w:val="none"/>
@@ -10860,21 +11336,241 @@
       <w:lvlText w:val="-"/>
       <w:lvlJc w:val="left"/>
       <w:pPr>
-        <w:ind w:left="7200" w:hanging="360"/>
+        <w:ind w:left="7920" w:hanging="360"/>
       </w:pPr>
       <w:rPr>
         <w:u w:val="none"/>
       </w:rPr>
     </w:lvl>
   </w:abstractNum>
-  <w:abstractNum w:abstractNumId="8">
+  <w:abstractNum w:abstractNumId="9">
+    <w:lvl w:ilvl="0">
+      <w:start w:val="1"/>
+      <w:numFmt w:val="decimal"/>
+      <w:lvlText w:val="%1."/>
+      <w:lvlJc w:val="left"/>
+      <w:pPr>
+        <w:ind w:left="720" w:hanging="360"/>
+      </w:pPr>
+      <w:rPr>
+        <w:u w:val="none"/>
+      </w:rPr>
+    </w:lvl>
+    <w:lvl w:ilvl="1">
+      <w:start w:val="1"/>
+      <w:numFmt w:val="lowerLetter"/>
+      <w:lvlText w:val="%2."/>
+      <w:lvlJc w:val="left"/>
+      <w:pPr>
+        <w:ind w:left="1440" w:hanging="360"/>
+      </w:pPr>
+      <w:rPr>
+        <w:u w:val="none"/>
+      </w:rPr>
+    </w:lvl>
+    <w:lvl w:ilvl="2">
+      <w:start w:val="1"/>
+      <w:numFmt w:val="lowerRoman"/>
+      <w:lvlText w:val="%3."/>
+      <w:lvlJc w:val="left"/>
+      <w:pPr>
+        <w:ind w:left="2160" w:hanging="360"/>
+      </w:pPr>
+      <w:rPr>
+        <w:u w:val="none"/>
+      </w:rPr>
+    </w:lvl>
+    <w:lvl w:ilvl="3">
+      <w:start w:val="1"/>
+      <w:numFmt w:val="bullet"/>
+      <w:lvlText w:val="●"/>
+      <w:lvlJc w:val="left"/>
+      <w:pPr>
+        <w:ind w:left="2880" w:hanging="360"/>
+      </w:pPr>
+      <w:rPr>
+        <w:u w:val="none"/>
+      </w:rPr>
+    </w:lvl>
+    <w:lvl w:ilvl="4">
+      <w:start w:val="1"/>
+      <w:numFmt w:val="lowerLetter"/>
+      <w:lvlText w:val="%5."/>
+      <w:lvlJc w:val="left"/>
+      <w:pPr>
+        <w:ind w:left="3600" w:hanging="360"/>
+      </w:pPr>
+      <w:rPr>
+        <w:u w:val="none"/>
+      </w:rPr>
+    </w:lvl>
+    <w:lvl w:ilvl="5">
+      <w:start w:val="1"/>
+      <w:numFmt w:val="lowerRoman"/>
+      <w:lvlText w:val="%6."/>
+      <w:lvlJc w:val="left"/>
+      <w:pPr>
+        <w:ind w:left="4320" w:hanging="360"/>
+      </w:pPr>
+      <w:rPr>
+        <w:u w:val="none"/>
+      </w:rPr>
+    </w:lvl>
+    <w:lvl w:ilvl="6">
+      <w:start w:val="1"/>
+      <w:numFmt w:val="decimal"/>
+      <w:lvlText w:val="%7."/>
+      <w:lvlJc w:val="left"/>
+      <w:pPr>
+        <w:ind w:left="5040" w:hanging="360"/>
+      </w:pPr>
+      <w:rPr>
+        <w:u w:val="none"/>
+      </w:rPr>
+    </w:lvl>
+    <w:lvl w:ilvl="7">
+      <w:start w:val="1"/>
+      <w:numFmt w:val="lowerLetter"/>
+      <w:lvlText w:val="%8."/>
+      <w:lvlJc w:val="left"/>
+      <w:pPr>
+        <w:ind w:left="5760" w:hanging="360"/>
+      </w:pPr>
+      <w:rPr>
+        <w:u w:val="none"/>
+      </w:rPr>
+    </w:lvl>
+    <w:lvl w:ilvl="8">
+      <w:start w:val="1"/>
+      <w:numFmt w:val="lowerRoman"/>
+      <w:lvlText w:val="%9."/>
+      <w:lvlJc w:val="left"/>
+      <w:pPr>
+        <w:ind w:left="6480" w:hanging="360"/>
+      </w:pPr>
+      <w:rPr>
+        <w:u w:val="none"/>
+      </w:rPr>
+    </w:lvl>
+  </w:abstractNum>
+  <w:abstractNum w:abstractNumId="10">
     <w:lvl w:ilvl="0">
       <w:start w:val="1"/>
       <w:numFmt w:val="bullet"/>
       <w:lvlText w:val="●"/>
       <w:lvlJc w:val="left"/>
       <w:pPr>
+        <w:ind w:left="720" w:hanging="360"/>
+      </w:pPr>
+      <w:rPr>
+        <w:u w:val="none"/>
+      </w:rPr>
+    </w:lvl>
+    <w:lvl w:ilvl="1">
+      <w:start w:val="1"/>
+      <w:numFmt w:val="lowerLetter"/>
+      <w:lvlText w:val="%2."/>
+      <w:lvlJc w:val="left"/>
+      <w:pPr>
+        <w:ind w:left="1440" w:hanging="360"/>
+      </w:pPr>
+      <w:rPr>
+        <w:u w:val="none"/>
+      </w:rPr>
+    </w:lvl>
+    <w:lvl w:ilvl="2">
+      <w:start w:val="1"/>
+      <w:numFmt w:val="lowerRoman"/>
+      <w:lvlText w:val="%3."/>
+      <w:lvlJc w:val="left"/>
+      <w:pPr>
+        <w:ind w:left="2160" w:hanging="360"/>
+      </w:pPr>
+      <w:rPr>
+        <w:u w:val="none"/>
+      </w:rPr>
+    </w:lvl>
+    <w:lvl w:ilvl="3">
+      <w:start w:val="1"/>
+      <w:numFmt w:val="bullet"/>
+      <w:lvlText w:val="●"/>
+      <w:lvlJc w:val="left"/>
+      <w:pPr>
         <w:ind w:left="2880" w:hanging="360"/>
+      </w:pPr>
+      <w:rPr>
+        <w:u w:val="none"/>
+      </w:rPr>
+    </w:lvl>
+    <w:lvl w:ilvl="4">
+      <w:start w:val="1"/>
+      <w:numFmt w:val="lowerLetter"/>
+      <w:lvlText w:val="%5."/>
+      <w:lvlJc w:val="left"/>
+      <w:pPr>
+        <w:ind w:left="3600" w:hanging="360"/>
+      </w:pPr>
+      <w:rPr>
+        <w:u w:val="none"/>
+      </w:rPr>
+    </w:lvl>
+    <w:lvl w:ilvl="5">
+      <w:start w:val="1"/>
+      <w:numFmt w:val="lowerRoman"/>
+      <w:lvlText w:val="%6."/>
+      <w:lvlJc w:val="left"/>
+      <w:pPr>
+        <w:ind w:left="4320" w:hanging="360"/>
+      </w:pPr>
+      <w:rPr>
+        <w:u w:val="none"/>
+      </w:rPr>
+    </w:lvl>
+    <w:lvl w:ilvl="6">
+      <w:start w:val="1"/>
+      <w:numFmt w:val="decimal"/>
+      <w:lvlText w:val="%7."/>
+      <w:lvlJc w:val="left"/>
+      <w:pPr>
+        <w:ind w:left="5040" w:hanging="360"/>
+      </w:pPr>
+      <w:rPr>
+        <w:u w:val="none"/>
+      </w:rPr>
+    </w:lvl>
+    <w:lvl w:ilvl="7">
+      <w:start w:val="1"/>
+      <w:numFmt w:val="lowerLetter"/>
+      <w:lvlText w:val="%8."/>
+      <w:lvlJc w:val="left"/>
+      <w:pPr>
+        <w:ind w:left="5760" w:hanging="360"/>
+      </w:pPr>
+      <w:rPr>
+        <w:u w:val="none"/>
+      </w:rPr>
+    </w:lvl>
+    <w:lvl w:ilvl="8">
+      <w:start w:val="1"/>
+      <w:numFmt w:val="lowerRoman"/>
+      <w:lvlText w:val="%9."/>
+      <w:lvlJc w:val="left"/>
+      <w:pPr>
+        <w:ind w:left="6480" w:hanging="360"/>
+      </w:pPr>
+      <w:rPr>
+        <w:u w:val="none"/>
+      </w:rPr>
+    </w:lvl>
+  </w:abstractNum>
+  <w:abstractNum w:abstractNumId="11">
+    <w:lvl w:ilvl="0">
+      <w:start w:val="1"/>
+      <w:numFmt w:val="bullet"/>
+      <w:lvlText w:val="●"/>
+      <w:lvlJc w:val="left"/>
+      <w:pPr>
+        <w:ind w:left="1440" w:hanging="360"/>
       </w:pPr>
       <w:rPr>
         <w:u w:val="none"/>
@@ -10886,7 +11582,7 @@
       <w:lvlText w:val="○"/>
       <w:lvlJc w:val="left"/>
       <w:pPr>
-        <w:ind w:left="3600" w:hanging="360"/>
+        <w:ind w:left="2160" w:hanging="360"/>
       </w:pPr>
       <w:rPr>
         <w:u w:val="none"/>
@@ -10898,7 +11594,7 @@
       <w:lvlText w:val="■"/>
       <w:lvlJc w:val="left"/>
       <w:pPr>
-        <w:ind w:left="4320" w:hanging="360"/>
+        <w:ind w:left="2880" w:hanging="360"/>
       </w:pPr>
       <w:rPr>
         <w:u w:val="none"/>
@@ -10910,7 +11606,7 @@
       <w:lvlText w:val="●"/>
       <w:lvlJc w:val="left"/>
       <w:pPr>
-        <w:ind w:left="5040" w:hanging="360"/>
+        <w:ind w:left="3600" w:hanging="360"/>
       </w:pPr>
       <w:rPr>
         <w:u w:val="none"/>
@@ -10922,7 +11618,7 @@
       <w:lvlText w:val="○"/>
       <w:lvlJc w:val="left"/>
       <w:pPr>
-        <w:ind w:left="5760" w:hanging="360"/>
+        <w:ind w:left="4320" w:hanging="360"/>
       </w:pPr>
       <w:rPr>
         <w:u w:val="none"/>
@@ -10934,7 +11630,7 @@
       <w:lvlText w:val="■"/>
       <w:lvlJc w:val="left"/>
       <w:pPr>
-        <w:ind w:left="6480" w:hanging="360"/>
+        <w:ind w:left="5040" w:hanging="360"/>
       </w:pPr>
       <w:rPr>
         <w:u w:val="none"/>
@@ -10946,7 +11642,7 @@
       <w:lvlText w:val="●"/>
       <w:lvlJc w:val="left"/>
       <w:pPr>
-        <w:ind w:left="7200" w:hanging="360"/>
+        <w:ind w:left="5760" w:hanging="360"/>
       </w:pPr>
       <w:rPr>
         <w:u w:val="none"/>
@@ -10958,7 +11654,7 @@
       <w:lvlText w:val="○"/>
       <w:lvlJc w:val="left"/>
       <w:pPr>
-        <w:ind w:left="7920" w:hanging="360"/>
+        <w:ind w:left="6480" w:hanging="360"/>
       </w:pPr>
       <w:rPr>
         <w:u w:val="none"/>
@@ -10968,336 +11664,6 @@
       <w:start w:val="1"/>
       <w:numFmt w:val="bullet"/>
       <w:lvlText w:val="■"/>
-      <w:lvlJc w:val="left"/>
-      <w:pPr>
-        <w:ind w:left="8640" w:hanging="360"/>
-      </w:pPr>
-      <w:rPr>
-        <w:u w:val="none"/>
-      </w:rPr>
-    </w:lvl>
-  </w:abstractNum>
-  <w:abstractNum w:abstractNumId="9">
-    <w:lvl w:ilvl="0">
-      <w:start w:val="1"/>
-      <w:numFmt w:val="bullet"/>
-      <w:lvlText w:val="-"/>
-      <w:lvlJc w:val="left"/>
-      <w:pPr>
-        <w:ind w:left="2160" w:hanging="360"/>
-      </w:pPr>
-      <w:rPr>
-        <w:u w:val="none"/>
-      </w:rPr>
-    </w:lvl>
-    <w:lvl w:ilvl="1">
-      <w:start w:val="1"/>
-      <w:numFmt w:val="bullet"/>
-      <w:lvlText w:val="-"/>
-      <w:lvlJc w:val="left"/>
-      <w:pPr>
-        <w:ind w:left="2880" w:hanging="360"/>
-      </w:pPr>
-      <w:rPr>
-        <w:u w:val="none"/>
-      </w:rPr>
-    </w:lvl>
-    <w:lvl w:ilvl="2">
-      <w:start w:val="1"/>
-      <w:numFmt w:val="bullet"/>
-      <w:lvlText w:val="-"/>
-      <w:lvlJc w:val="left"/>
-      <w:pPr>
-        <w:ind w:left="3600" w:hanging="360"/>
-      </w:pPr>
-      <w:rPr>
-        <w:u w:val="none"/>
-      </w:rPr>
-    </w:lvl>
-    <w:lvl w:ilvl="3">
-      <w:start w:val="1"/>
-      <w:numFmt w:val="bullet"/>
-      <w:lvlText w:val="-"/>
-      <w:lvlJc w:val="left"/>
-      <w:pPr>
-        <w:ind w:left="4320" w:hanging="360"/>
-      </w:pPr>
-      <w:rPr>
-        <w:u w:val="none"/>
-      </w:rPr>
-    </w:lvl>
-    <w:lvl w:ilvl="4">
-      <w:start w:val="1"/>
-      <w:numFmt w:val="bullet"/>
-      <w:lvlText w:val="-"/>
-      <w:lvlJc w:val="left"/>
-      <w:pPr>
-        <w:ind w:left="5040" w:hanging="360"/>
-      </w:pPr>
-      <w:rPr>
-        <w:u w:val="none"/>
-      </w:rPr>
-    </w:lvl>
-    <w:lvl w:ilvl="5">
-      <w:start w:val="1"/>
-      <w:numFmt w:val="bullet"/>
-      <w:lvlText w:val="-"/>
-      <w:lvlJc w:val="left"/>
-      <w:pPr>
-        <w:ind w:left="5760" w:hanging="360"/>
-      </w:pPr>
-      <w:rPr>
-        <w:u w:val="none"/>
-      </w:rPr>
-    </w:lvl>
-    <w:lvl w:ilvl="6">
-      <w:start w:val="1"/>
-      <w:numFmt w:val="bullet"/>
-      <w:lvlText w:val="-"/>
-      <w:lvlJc w:val="left"/>
-      <w:pPr>
-        <w:ind w:left="6480" w:hanging="360"/>
-      </w:pPr>
-      <w:rPr>
-        <w:u w:val="none"/>
-      </w:rPr>
-    </w:lvl>
-    <w:lvl w:ilvl="7">
-      <w:start w:val="1"/>
-      <w:numFmt w:val="bullet"/>
-      <w:lvlText w:val="-"/>
-      <w:lvlJc w:val="left"/>
-      <w:pPr>
-        <w:ind w:left="7200" w:hanging="360"/>
-      </w:pPr>
-      <w:rPr>
-        <w:u w:val="none"/>
-      </w:rPr>
-    </w:lvl>
-    <w:lvl w:ilvl="8">
-      <w:start w:val="1"/>
-      <w:numFmt w:val="bullet"/>
-      <w:lvlText w:val="-"/>
-      <w:lvlJc w:val="left"/>
-      <w:pPr>
-        <w:ind w:left="7920" w:hanging="360"/>
-      </w:pPr>
-      <w:rPr>
-        <w:u w:val="none"/>
-      </w:rPr>
-    </w:lvl>
-  </w:abstractNum>
-  <w:abstractNum w:abstractNumId="10">
-    <w:lvl w:ilvl="0">
-      <w:start w:val="1"/>
-      <w:numFmt w:val="bullet"/>
-      <w:lvlText w:val="-"/>
-      <w:lvlJc w:val="left"/>
-      <w:pPr>
-        <w:ind w:left="1440" w:hanging="360"/>
-      </w:pPr>
-      <w:rPr>
-        <w:u w:val="none"/>
-      </w:rPr>
-    </w:lvl>
-    <w:lvl w:ilvl="1">
-      <w:start w:val="1"/>
-      <w:numFmt w:val="bullet"/>
-      <w:lvlText w:val="-"/>
-      <w:lvlJc w:val="left"/>
-      <w:pPr>
-        <w:ind w:left="2160" w:hanging="360"/>
-      </w:pPr>
-      <w:rPr>
-        <w:u w:val="none"/>
-      </w:rPr>
-    </w:lvl>
-    <w:lvl w:ilvl="2">
-      <w:start w:val="1"/>
-      <w:numFmt w:val="bullet"/>
-      <w:lvlText w:val="-"/>
-      <w:lvlJc w:val="left"/>
-      <w:pPr>
-        <w:ind w:left="2880" w:hanging="360"/>
-      </w:pPr>
-      <w:rPr>
-        <w:u w:val="none"/>
-      </w:rPr>
-    </w:lvl>
-    <w:lvl w:ilvl="3">
-      <w:start w:val="1"/>
-      <w:numFmt w:val="bullet"/>
-      <w:lvlText w:val="-"/>
-      <w:lvlJc w:val="left"/>
-      <w:pPr>
-        <w:ind w:left="3600" w:hanging="360"/>
-      </w:pPr>
-      <w:rPr>
-        <w:u w:val="none"/>
-      </w:rPr>
-    </w:lvl>
-    <w:lvl w:ilvl="4">
-      <w:start w:val="1"/>
-      <w:numFmt w:val="bullet"/>
-      <w:lvlText w:val="-"/>
-      <w:lvlJc w:val="left"/>
-      <w:pPr>
-        <w:ind w:left="4320" w:hanging="360"/>
-      </w:pPr>
-      <w:rPr>
-        <w:u w:val="none"/>
-      </w:rPr>
-    </w:lvl>
-    <w:lvl w:ilvl="5">
-      <w:start w:val="1"/>
-      <w:numFmt w:val="bullet"/>
-      <w:lvlText w:val="-"/>
-      <w:lvlJc w:val="left"/>
-      <w:pPr>
-        <w:ind w:left="5040" w:hanging="360"/>
-      </w:pPr>
-      <w:rPr>
-        <w:u w:val="none"/>
-      </w:rPr>
-    </w:lvl>
-    <w:lvl w:ilvl="6">
-      <w:start w:val="1"/>
-      <w:numFmt w:val="bullet"/>
-      <w:lvlText w:val="-"/>
-      <w:lvlJc w:val="left"/>
-      <w:pPr>
-        <w:ind w:left="5760" w:hanging="360"/>
-      </w:pPr>
-      <w:rPr>
-        <w:u w:val="none"/>
-      </w:rPr>
-    </w:lvl>
-    <w:lvl w:ilvl="7">
-      <w:start w:val="1"/>
-      <w:numFmt w:val="bullet"/>
-      <w:lvlText w:val="-"/>
-      <w:lvlJc w:val="left"/>
-      <w:pPr>
-        <w:ind w:left="6480" w:hanging="360"/>
-      </w:pPr>
-      <w:rPr>
-        <w:u w:val="none"/>
-      </w:rPr>
-    </w:lvl>
-    <w:lvl w:ilvl="8">
-      <w:start w:val="1"/>
-      <w:numFmt w:val="bullet"/>
-      <w:lvlText w:val="-"/>
-      <w:lvlJc w:val="left"/>
-      <w:pPr>
-        <w:ind w:left="7200" w:hanging="360"/>
-      </w:pPr>
-      <w:rPr>
-        <w:u w:val="none"/>
-      </w:rPr>
-    </w:lvl>
-  </w:abstractNum>
-  <w:abstractNum w:abstractNumId="11">
-    <w:lvl w:ilvl="0">
-      <w:start w:val="1"/>
-      <w:numFmt w:val="bullet"/>
-      <w:lvlText w:val="-"/>
-      <w:lvlJc w:val="left"/>
-      <w:pPr>
-        <w:ind w:left="1440" w:hanging="360"/>
-      </w:pPr>
-      <w:rPr>
-        <w:u w:val="none"/>
-      </w:rPr>
-    </w:lvl>
-    <w:lvl w:ilvl="1">
-      <w:start w:val="1"/>
-      <w:numFmt w:val="bullet"/>
-      <w:lvlText w:val="-"/>
-      <w:lvlJc w:val="left"/>
-      <w:pPr>
-        <w:ind w:left="2160" w:hanging="360"/>
-      </w:pPr>
-      <w:rPr>
-        <w:u w:val="none"/>
-      </w:rPr>
-    </w:lvl>
-    <w:lvl w:ilvl="2">
-      <w:start w:val="1"/>
-      <w:numFmt w:val="bullet"/>
-      <w:lvlText w:val="-"/>
-      <w:lvlJc w:val="left"/>
-      <w:pPr>
-        <w:ind w:left="2880" w:hanging="360"/>
-      </w:pPr>
-      <w:rPr>
-        <w:u w:val="none"/>
-      </w:rPr>
-    </w:lvl>
-    <w:lvl w:ilvl="3">
-      <w:start w:val="1"/>
-      <w:numFmt w:val="bullet"/>
-      <w:lvlText w:val="-"/>
-      <w:lvlJc w:val="left"/>
-      <w:pPr>
-        <w:ind w:left="3600" w:hanging="360"/>
-      </w:pPr>
-      <w:rPr>
-        <w:u w:val="none"/>
-      </w:rPr>
-    </w:lvl>
-    <w:lvl w:ilvl="4">
-      <w:start w:val="1"/>
-      <w:numFmt w:val="bullet"/>
-      <w:lvlText w:val="-"/>
-      <w:lvlJc w:val="left"/>
-      <w:pPr>
-        <w:ind w:left="4320" w:hanging="360"/>
-      </w:pPr>
-      <w:rPr>
-        <w:u w:val="none"/>
-      </w:rPr>
-    </w:lvl>
-    <w:lvl w:ilvl="5">
-      <w:start w:val="1"/>
-      <w:numFmt w:val="bullet"/>
-      <w:lvlText w:val="-"/>
-      <w:lvlJc w:val="left"/>
-      <w:pPr>
-        <w:ind w:left="5040" w:hanging="360"/>
-      </w:pPr>
-      <w:rPr>
-        <w:u w:val="none"/>
-      </w:rPr>
-    </w:lvl>
-    <w:lvl w:ilvl="6">
-      <w:start w:val="1"/>
-      <w:numFmt w:val="bullet"/>
-      <w:lvlText w:val="-"/>
-      <w:lvlJc w:val="left"/>
-      <w:pPr>
-        <w:ind w:left="5760" w:hanging="360"/>
-      </w:pPr>
-      <w:rPr>
-        <w:u w:val="none"/>
-      </w:rPr>
-    </w:lvl>
-    <w:lvl w:ilvl="7">
-      <w:start w:val="1"/>
-      <w:numFmt w:val="bullet"/>
-      <w:lvlText w:val="-"/>
-      <w:lvlJc w:val="left"/>
-      <w:pPr>
-        <w:ind w:left="6480" w:hanging="360"/>
-      </w:pPr>
-      <w:rPr>
-        <w:u w:val="none"/>
-      </w:rPr>
-    </w:lvl>
-    <w:lvl w:ilvl="8">
-      <w:start w:val="1"/>
-      <w:numFmt w:val="bullet"/>
-      <w:lvlText w:val="-"/>
       <w:lvlJc w:val="left"/>
       <w:pPr>
         <w:ind w:left="7200" w:hanging="360"/>
@@ -11360,6 +11726,132 @@
       </w:pPr>
     </w:pPrDefault>
   </w:docDefaults>
+  <w:style w:type="paragraph" w:styleId="Normal" w:default="1">
+    <w:name w:val="normal"/>
+  </w:style>
+  <w:style w:type="table" w:styleId="TableNormal" w:default="1">
+    <w:name w:val="Table Normal"/>
+  </w:style>
+  <w:style w:type="paragraph" w:styleId="Heading1">
+    <w:name w:val="heading 1"/>
+    <w:basedOn w:val="Normal"/>
+    <w:next w:val="Normal"/>
+    <w:pPr>
+      <w:keepNext w:val="1"/>
+      <w:keepLines w:val="1"/>
+      <w:pageBreakBefore w:val="0"/>
+      <w:spacing w:after="0" w:before="200" w:lineRule="auto"/>
+    </w:pPr>
+    <w:rPr>
+      <w:rFonts w:ascii="Trebuchet MS" w:cs="Trebuchet MS" w:eastAsia="Trebuchet MS" w:hAnsi="Trebuchet MS"/>
+      <w:sz w:val="32"/>
+      <w:szCs w:val="32"/>
+    </w:rPr>
+  </w:style>
+  <w:style w:type="paragraph" w:styleId="Heading2">
+    <w:name w:val="heading 2"/>
+    <w:basedOn w:val="Normal"/>
+    <w:next w:val="Normal"/>
+    <w:pPr>
+      <w:keepNext w:val="1"/>
+      <w:keepLines w:val="1"/>
+      <w:pageBreakBefore w:val="0"/>
+      <w:spacing w:after="0" w:before="200" w:lineRule="auto"/>
+    </w:pPr>
+    <w:rPr>
+      <w:rFonts w:ascii="Trebuchet MS" w:cs="Trebuchet MS" w:eastAsia="Trebuchet MS" w:hAnsi="Trebuchet MS"/>
+      <w:b w:val="1"/>
+      <w:sz w:val="26"/>
+      <w:szCs w:val="26"/>
+    </w:rPr>
+  </w:style>
+  <w:style w:type="paragraph" w:styleId="Heading3">
+    <w:name w:val="heading 3"/>
+    <w:basedOn w:val="Normal"/>
+    <w:next w:val="Normal"/>
+    <w:pPr>
+      <w:keepNext w:val="1"/>
+      <w:keepLines w:val="1"/>
+      <w:pageBreakBefore w:val="0"/>
+      <w:spacing w:after="0" w:before="160" w:lineRule="auto"/>
+    </w:pPr>
+    <w:rPr>
+      <w:rFonts w:ascii="Trebuchet MS" w:cs="Trebuchet MS" w:eastAsia="Trebuchet MS" w:hAnsi="Trebuchet MS"/>
+      <w:b w:val="1"/>
+      <w:color w:val="666666"/>
+      <w:sz w:val="24"/>
+      <w:szCs w:val="24"/>
+    </w:rPr>
+  </w:style>
+  <w:style w:type="paragraph" w:styleId="Heading4">
+    <w:name w:val="heading 4"/>
+    <w:basedOn w:val="Normal"/>
+    <w:next w:val="Normal"/>
+    <w:pPr>
+      <w:keepNext w:val="1"/>
+      <w:keepLines w:val="1"/>
+      <w:pageBreakBefore w:val="0"/>
+      <w:spacing w:after="0" w:before="160" w:lineRule="auto"/>
+    </w:pPr>
+    <w:rPr>
+      <w:rFonts w:ascii="Trebuchet MS" w:cs="Trebuchet MS" w:eastAsia="Trebuchet MS" w:hAnsi="Trebuchet MS"/>
+      <w:color w:val="666666"/>
+      <w:sz w:val="22"/>
+      <w:szCs w:val="22"/>
+      <w:u w:val="single"/>
+    </w:rPr>
+  </w:style>
+  <w:style w:type="paragraph" w:styleId="Heading5">
+    <w:name w:val="heading 5"/>
+    <w:basedOn w:val="Normal"/>
+    <w:next w:val="Normal"/>
+    <w:pPr>
+      <w:keepNext w:val="1"/>
+      <w:keepLines w:val="1"/>
+      <w:pageBreakBefore w:val="0"/>
+      <w:spacing w:after="0" w:before="160" w:lineRule="auto"/>
+    </w:pPr>
+    <w:rPr>
+      <w:rFonts w:ascii="Trebuchet MS" w:cs="Trebuchet MS" w:eastAsia="Trebuchet MS" w:hAnsi="Trebuchet MS"/>
+      <w:color w:val="666666"/>
+      <w:sz w:val="22"/>
+      <w:szCs w:val="22"/>
+    </w:rPr>
+  </w:style>
+  <w:style w:type="paragraph" w:styleId="Heading6">
+    <w:name w:val="heading 6"/>
+    <w:basedOn w:val="Normal"/>
+    <w:next w:val="Normal"/>
+    <w:pPr>
+      <w:keepNext w:val="1"/>
+      <w:keepLines w:val="1"/>
+      <w:pageBreakBefore w:val="0"/>
+      <w:spacing w:after="0" w:before="160" w:lineRule="auto"/>
+    </w:pPr>
+    <w:rPr>
+      <w:rFonts w:ascii="Trebuchet MS" w:cs="Trebuchet MS" w:eastAsia="Trebuchet MS" w:hAnsi="Trebuchet MS"/>
+      <w:i w:val="1"/>
+      <w:color w:val="666666"/>
+      <w:sz w:val="22"/>
+      <w:szCs w:val="22"/>
+    </w:rPr>
+  </w:style>
+  <w:style w:type="paragraph" w:styleId="Title">
+    <w:name w:val="Title"/>
+    <w:basedOn w:val="Normal"/>
+    <w:next w:val="Normal"/>
+    <w:pPr>
+      <w:keepNext w:val="1"/>
+      <w:keepLines w:val="1"/>
+      <w:pageBreakBefore w:val="0"/>
+      <w:spacing w:after="0" w:before="0" w:lineRule="auto"/>
+    </w:pPr>
+    <w:rPr>
+      <w:rFonts w:ascii="Trebuchet MS" w:cs="Trebuchet MS" w:eastAsia="Trebuchet MS" w:hAnsi="Trebuchet MS"/>
+      <w:sz w:val="42"/>
+      <w:szCs w:val="42"/>
+    </w:rPr>
+  </w:style>
   <w:style w:type="paragraph" w:styleId="Normal" w:default="1">
     <w:name w:val="normal"/>
   </w:style>
@@ -11948,6 +12440,76 @@
       </w:tblCellMar>
     </w:tblPr>
   </w:style>
+  <w:style w:type="paragraph" w:styleId="Subtitle">
+    <w:name w:val="Subtitle"/>
+    <w:basedOn w:val="Normal"/>
+    <w:next w:val="Normal"/>
+    <w:pPr>
+      <w:keepNext w:val="1"/>
+      <w:keepLines w:val="1"/>
+      <w:pageBreakBefore w:val="0"/>
+      <w:spacing w:after="200" w:before="0" w:lineRule="auto"/>
+    </w:pPr>
+    <w:rPr>
+      <w:rFonts w:ascii="Trebuchet MS" w:cs="Trebuchet MS" w:eastAsia="Trebuchet MS" w:hAnsi="Trebuchet MS"/>
+      <w:i w:val="1"/>
+      <w:color w:val="666666"/>
+      <w:sz w:val="26"/>
+      <w:szCs w:val="26"/>
+    </w:rPr>
+  </w:style>
+  <w:style w:type="table" w:styleId="Table1">
+    <w:basedOn w:val="TableNormal"/>
+    <w:tblPr>
+      <w:tblStyleRowBandSize w:val="1"/>
+      <w:tblStyleColBandSize w:val="1"/>
+      <w:tblCellMar>
+        <w:top w:w="100.0" w:type="dxa"/>
+        <w:left w:w="100.0" w:type="dxa"/>
+        <w:bottom w:w="100.0" w:type="dxa"/>
+        <w:right w:w="100.0" w:type="dxa"/>
+      </w:tblCellMar>
+    </w:tblPr>
+  </w:style>
+  <w:style w:type="table" w:styleId="Table2">
+    <w:basedOn w:val="TableNormal"/>
+    <w:tblPr>
+      <w:tblStyleRowBandSize w:val="1"/>
+      <w:tblStyleColBandSize w:val="1"/>
+      <w:tblCellMar>
+        <w:top w:w="100.0" w:type="dxa"/>
+        <w:left w:w="100.0" w:type="dxa"/>
+        <w:bottom w:w="100.0" w:type="dxa"/>
+        <w:right w:w="100.0" w:type="dxa"/>
+      </w:tblCellMar>
+    </w:tblPr>
+  </w:style>
+  <w:style w:type="table" w:styleId="Table3">
+    <w:basedOn w:val="TableNormal"/>
+    <w:tblPr>
+      <w:tblStyleRowBandSize w:val="1"/>
+      <w:tblStyleColBandSize w:val="1"/>
+      <w:tblCellMar>
+        <w:top w:w="100.0" w:type="dxa"/>
+        <w:left w:w="100.0" w:type="dxa"/>
+        <w:bottom w:w="100.0" w:type="dxa"/>
+        <w:right w:w="100.0" w:type="dxa"/>
+      </w:tblCellMar>
+    </w:tblPr>
+  </w:style>
+  <w:style w:type="table" w:styleId="Table4">
+    <w:basedOn w:val="TableNormal"/>
+    <w:tblPr>
+      <w:tblStyleRowBandSize w:val="1"/>
+      <w:tblStyleColBandSize w:val="1"/>
+      <w:tblCellMar>
+        <w:top w:w="100.0" w:type="dxa"/>
+        <w:left w:w="100.0" w:type="dxa"/>
+        <w:bottom w:w="100.0" w:type="dxa"/>
+        <w:right w:w="100.0" w:type="dxa"/>
+      </w:tblCellMar>
+    </w:tblPr>
+  </w:style>
 </w:styles>
 </file>
 
@@ -12273,7 +12835,7 @@
 
 <file path=customXML/item1.xml><?xml version="1.0" encoding="utf-8"?>
 <go:gDocsCustomXmlDataStorage xmlns:go="http://customooxmlschemas.google.com/" xmlns:r="http://schemas.openxmlformats.org/officeDocument/2006/relationships" uri="GoogleDocsCustomDataVersion2">
-  <go:docsCustomData xmlns:go="http://customooxmlschemas.google.com/" roundtripDataSignature="AMtx7mj5V4RljlKLId3sUZKd9BMsdwVjPw==">CgMxLjAyCGguZ2pkZ3hzMgloLjMwajB6bGwyCWguMWZvYjl0ZTIOaC5icThjb2sxOHV4c2YyCWguM3pueXNoNzIJaC4yZXQ5MnAwMghoLnR5amN3dDIJaC4zZHk2dmttMgloLjF0M2g1c2YyCWguNGQzNG9nODIJaC4yczhleW8xMgloLjE3ZHA4dnUyCWguM3JkY3JqbjIJaC4yNmluMXJnMghoLmxueGJ6OTIJaC4zNW5rdW4yMgloLjFrc3Y0dXYyCWguNDRzaW5pbzgAciExSFZsSFJNZDJyeklSTF9WUF9CX2hleFpOZDBMMVl3di0=</go:docsCustomData>
+  <go:docsCustomData xmlns:go="http://customooxmlschemas.google.com/" roundtripDataSignature="AMtx7mg/16cCBjNxDlpY30EUETc4enwhcg==">CgMxLjAyCGguZ2pkZ3hzMgloLjMwajB6bGwyCWguMWZvYjl0ZTIOaC5icThjb2sxOHV4c2YyCWguM3pueXNoNzIJaC4yZXQ5MnAwMghoLnR5amN3dDIJaC4zZHk2dmttMgloLjF0M2g1c2YyCWguNGQzNG9nODIJaC4yczhleW8xMgloLjE3ZHA4dnUyCWguM3JkY3JqbjIJaC4yNmluMXJnMghoLmxueGJ6OTIJaC4zNW5rdW4yMgloLjFrc3Y0dXYyCWguNDRzaW5pbzgAciExd0xNVDdGckhZcElZNmp3Q3kzREpHdGJOLWt3alh3aUU=</go:docsCustomData>
 </go:gDocsCustomXmlDataStorage>
 </file>
 

</xml_diff>